<commit_message>
Revisi word and add PDF file
</commit_message>
<xml_diff>
--- a/Modul_3/Modul 3_Pemweb E081_21081010064_Faris Munir Mahdi.docx
+++ b/Modul_3/Modul 3_Pemweb E081_21081010064_Faris Munir Mahdi.docx
@@ -28,6 +28,14 @@
           <w:lang w:val="en-US"/>
         </w:rPr>
         <w:tab/>
+      </w:r>
+      <w:r>
+        <w:rPr>
+          <w:rFonts w:hint="default" w:ascii="Times New Roman" w:hAnsi="Times New Roman" w:cs="Times New Roman"/>
+          <w:sz w:val="24"/>
+          <w:szCs w:val="24"/>
+          <w:lang w:val="en-US"/>
+        </w:rPr>
         <w:t>: Faris Munir Mahdi</w:t>
       </w:r>
       <w:r>
@@ -56,6 +64,14 @@
           <w:lang w:val="en-US"/>
         </w:rPr>
         <w:tab/>
+      </w:r>
+      <w:r>
+        <w:rPr>
+          <w:rFonts w:hint="default" w:ascii="Times New Roman" w:hAnsi="Times New Roman" w:cs="Times New Roman"/>
+          <w:sz w:val="24"/>
+          <w:szCs w:val="24"/>
+          <w:lang w:val="en-US"/>
+        </w:rPr>
         <w:t>: 21081010064</w:t>
       </w:r>
       <w:r>
@@ -84,6 +100,14 @@
           <w:lang w:val="en-US"/>
         </w:rPr>
         <w:tab/>
+      </w:r>
+      <w:r>
+        <w:rPr>
+          <w:rFonts w:hint="default" w:ascii="Times New Roman" w:hAnsi="Times New Roman" w:cs="Times New Roman"/>
+          <w:sz w:val="24"/>
+          <w:szCs w:val="24"/>
+          <w:lang w:val="en-US"/>
+        </w:rPr>
         <w:t>: E081 Pemrograman Web</w:t>
       </w:r>
     </w:p>
@@ -123,7 +147,7 @@
     </w:p>
     <w:p>
       <w:pPr>
-        <w:pStyle w:val="6"/>
+        <w:pStyle w:val="7"/>
         <w:keepNext w:val="0"/>
         <w:keepLines w:val="0"/>
         <w:widowControl/>
@@ -153,7 +177,7 @@
     </w:p>
     <w:p>
       <w:pPr>
-        <w:pStyle w:val="6"/>
+        <w:pStyle w:val="7"/>
         <w:keepNext w:val="0"/>
         <w:keepLines w:val="0"/>
         <w:widowControl/>
@@ -183,7 +207,7 @@
     </w:p>
     <w:p>
       <w:pPr>
-        <w:pStyle w:val="6"/>
+        <w:pStyle w:val="7"/>
         <w:keepNext w:val="0"/>
         <w:keepLines w:val="0"/>
         <w:widowControl/>
@@ -207,7 +231,7 @@
     </w:p>
     <w:p>
       <w:pPr>
-        <w:pStyle w:val="6"/>
+        <w:pStyle w:val="7"/>
         <w:keepNext w:val="0"/>
         <w:keepLines w:val="0"/>
         <w:widowControl/>
@@ -237,11 +261,12 @@
     </w:p>
     <w:p>
       <w:pPr>
-        <w:pStyle w:val="6"/>
+        <w:pStyle w:val="7"/>
         <w:keepNext w:val="0"/>
         <w:keepLines w:val="0"/>
         <w:widowControl/>
         <w:numPr>
+          <w:ilvl w:val="0"/>
           <w:numId w:val="0"/>
         </w:numPr>
         <w:suppressLineNumbers w:val="0"/>
@@ -266,7 +291,7 @@
     </w:p>
     <w:p>
       <w:pPr>
-        <w:pStyle w:val="6"/>
+        <w:pStyle w:val="7"/>
         <w:keepNext w:val="0"/>
         <w:keepLines w:val="0"/>
         <w:widowControl/>
@@ -471,6 +496,7 @@
     <w:p>
       <w:pPr>
         <w:numPr>
+          <w:ilvl w:val="0"/>
           <w:numId w:val="0"/>
         </w:numPr>
         <w:ind w:left="840" w:leftChars="0"/>
@@ -490,16 +516,16 @@
         <w:spacing w:beforeLines="0" w:afterLines="0"/>
         <w:jc w:val="left"/>
         <w:rPr>
-          <w:rFonts w:hint="default" w:ascii="Courier New" w:hAnsi="Courier New"/>
-          <w:color w:val="000000"/>
-          <w:sz w:val="20"/>
-          <w:szCs w:val="24"/>
-          <w:highlight w:val="white"/>
-        </w:rPr>
-      </w:pPr>
-      <w:r>
-        <w:rPr>
-          <w:rFonts w:hint="default" w:ascii="Courier New" w:hAnsi="Courier New"/>
+          <w:rFonts w:hint="default" w:ascii="Times New Roman" w:hAnsi="Times New Roman" w:cs="Times New Roman"/>
+          <w:color w:val="000000"/>
+          <w:sz w:val="20"/>
+          <w:szCs w:val="24"/>
+          <w:highlight w:val="white"/>
+        </w:rPr>
+      </w:pPr>
+      <w:r>
+        <w:rPr>
+          <w:rFonts w:hint="default" w:ascii="Times New Roman" w:hAnsi="Times New Roman" w:cs="Times New Roman"/>
           <w:b/>
           <w:color w:val="000080"/>
           <w:sz w:val="20"/>
@@ -510,7 +536,7 @@
       </w:r>
       <w:r>
         <w:rPr>
-          <w:rFonts w:hint="default" w:ascii="Courier New" w:hAnsi="Courier New"/>
+          <w:rFonts w:hint="default" w:ascii="Times New Roman" w:hAnsi="Times New Roman" w:cs="Times New Roman"/>
           <w:color w:val="000000"/>
           <w:sz w:val="20"/>
           <w:szCs w:val="24"/>
@@ -520,7 +546,7 @@
       </w:r>
       <w:r>
         <w:rPr>
-          <w:rFonts w:hint="default" w:ascii="Courier New" w:hAnsi="Courier New"/>
+          <w:rFonts w:hint="default" w:ascii="Times New Roman" w:hAnsi="Times New Roman" w:cs="Times New Roman"/>
           <w:b/>
           <w:color w:val="000080"/>
           <w:sz w:val="20"/>
@@ -535,16 +561,16 @@
         <w:spacing w:beforeLines="0" w:afterLines="0"/>
         <w:jc w:val="left"/>
         <w:rPr>
-          <w:rFonts w:hint="default" w:ascii="Courier New" w:hAnsi="Courier New"/>
-          <w:color w:val="000000"/>
-          <w:sz w:val="20"/>
-          <w:szCs w:val="24"/>
-          <w:highlight w:val="white"/>
-        </w:rPr>
-      </w:pPr>
-      <w:r>
-        <w:rPr>
-          <w:rFonts w:hint="default" w:ascii="Courier New" w:hAnsi="Courier New"/>
+          <w:rFonts w:hint="default" w:ascii="Times New Roman" w:hAnsi="Times New Roman" w:cs="Times New Roman"/>
+          <w:color w:val="000000"/>
+          <w:sz w:val="20"/>
+          <w:szCs w:val="24"/>
+          <w:highlight w:val="white"/>
+        </w:rPr>
+      </w:pPr>
+      <w:r>
+        <w:rPr>
+          <w:rFonts w:hint="default" w:ascii="Times New Roman" w:hAnsi="Times New Roman" w:cs="Times New Roman"/>
           <w:b/>
           <w:color w:val="000080"/>
           <w:sz w:val="20"/>
@@ -555,7 +581,7 @@
       </w:r>
       <w:r>
         <w:rPr>
-          <w:rFonts w:hint="default" w:ascii="Courier New" w:hAnsi="Courier New"/>
+          <w:rFonts w:hint="default" w:ascii="Times New Roman" w:hAnsi="Times New Roman" w:cs="Times New Roman"/>
           <w:color w:val="000000"/>
           <w:sz w:val="20"/>
           <w:szCs w:val="24"/>
@@ -565,7 +591,7 @@
       </w:r>
       <w:r>
         <w:rPr>
-          <w:rFonts w:hint="default" w:ascii="Courier New" w:hAnsi="Courier New"/>
+          <w:rFonts w:hint="default" w:ascii="Times New Roman" w:hAnsi="Times New Roman" w:cs="Times New Roman"/>
           <w:b/>
           <w:color w:val="000080"/>
           <w:sz w:val="20"/>
@@ -580,16 +606,16 @@
         <w:spacing w:beforeLines="0" w:afterLines="0"/>
         <w:jc w:val="left"/>
         <w:rPr>
-          <w:rFonts w:hint="default" w:ascii="Courier New" w:hAnsi="Courier New"/>
-          <w:color w:val="000000"/>
-          <w:sz w:val="20"/>
-          <w:szCs w:val="24"/>
-          <w:highlight w:val="white"/>
-        </w:rPr>
-      </w:pPr>
-      <w:r>
-        <w:rPr>
-          <w:rFonts w:hint="default" w:ascii="Courier New" w:hAnsi="Courier New"/>
+          <w:rFonts w:hint="default" w:ascii="Times New Roman" w:hAnsi="Times New Roman" w:cs="Times New Roman"/>
+          <w:color w:val="000000"/>
+          <w:sz w:val="20"/>
+          <w:szCs w:val="24"/>
+          <w:highlight w:val="white"/>
+        </w:rPr>
+      </w:pPr>
+      <w:r>
+        <w:rPr>
+          <w:rFonts w:hint="default" w:ascii="Times New Roman" w:hAnsi="Times New Roman" w:cs="Times New Roman"/>
           <w:b/>
           <w:color w:val="000080"/>
           <w:sz w:val="20"/>
@@ -600,7 +626,7 @@
       </w:r>
       <w:r>
         <w:rPr>
-          <w:rFonts w:hint="default" w:ascii="Courier New" w:hAnsi="Courier New"/>
+          <w:rFonts w:hint="default" w:ascii="Times New Roman" w:hAnsi="Times New Roman" w:cs="Times New Roman"/>
           <w:color w:val="000000"/>
           <w:sz w:val="20"/>
           <w:szCs w:val="24"/>
@@ -610,7 +636,7 @@
       </w:r>
       <w:r>
         <w:rPr>
-          <w:rFonts w:hint="default" w:ascii="Courier New" w:hAnsi="Courier New"/>
+          <w:rFonts w:hint="default" w:ascii="Times New Roman" w:hAnsi="Times New Roman" w:cs="Times New Roman"/>
           <w:b/>
           <w:color w:val="000080"/>
           <w:sz w:val="20"/>
@@ -625,16 +651,16 @@
         <w:spacing w:beforeLines="0" w:afterLines="0"/>
         <w:jc w:val="left"/>
         <w:rPr>
-          <w:rFonts w:hint="default" w:ascii="Courier New" w:hAnsi="Courier New"/>
-          <w:color w:val="000000"/>
-          <w:sz w:val="20"/>
-          <w:szCs w:val="24"/>
-          <w:highlight w:val="white"/>
-        </w:rPr>
-      </w:pPr>
-      <w:r>
-        <w:rPr>
-          <w:rFonts w:hint="default" w:ascii="Courier New" w:hAnsi="Courier New"/>
+          <w:rFonts w:hint="default" w:ascii="Times New Roman" w:hAnsi="Times New Roman" w:cs="Times New Roman"/>
+          <w:color w:val="000000"/>
+          <w:sz w:val="20"/>
+          <w:szCs w:val="24"/>
+          <w:highlight w:val="white"/>
+        </w:rPr>
+      </w:pPr>
+      <w:r>
+        <w:rPr>
+          <w:rFonts w:hint="default" w:ascii="Times New Roman" w:hAnsi="Times New Roman" w:cs="Times New Roman"/>
           <w:color w:val="000000"/>
           <w:sz w:val="20"/>
           <w:szCs w:val="24"/>
@@ -644,7 +670,7 @@
       </w:r>
       <w:r>
         <w:rPr>
-          <w:rFonts w:hint="default" w:ascii="Courier New" w:hAnsi="Courier New"/>
+          <w:rFonts w:hint="default" w:ascii="Times New Roman" w:hAnsi="Times New Roman" w:cs="Times New Roman"/>
           <w:b/>
           <w:color w:val="000080"/>
           <w:sz w:val="20"/>
@@ -655,7 +681,7 @@
       </w:r>
       <w:r>
         <w:rPr>
-          <w:rFonts w:hint="default" w:ascii="Courier New" w:hAnsi="Courier New"/>
+          <w:rFonts w:hint="default" w:ascii="Times New Roman" w:hAnsi="Times New Roman" w:cs="Times New Roman"/>
           <w:color w:val="000000"/>
           <w:sz w:val="20"/>
           <w:szCs w:val="24"/>
@@ -665,7 +691,7 @@
       </w:r>
       <w:r>
         <w:rPr>
-          <w:rFonts w:hint="default" w:ascii="Courier New" w:hAnsi="Courier New"/>
+          <w:rFonts w:hint="default" w:ascii="Times New Roman" w:hAnsi="Times New Roman" w:cs="Times New Roman"/>
           <w:b/>
           <w:color w:val="000080"/>
           <w:sz w:val="20"/>
@@ -676,7 +702,7 @@
       </w:r>
       <w:r>
         <w:rPr>
-          <w:rFonts w:hint="default" w:ascii="Courier New" w:hAnsi="Courier New"/>
+          <w:rFonts w:hint="default" w:ascii="Times New Roman" w:hAnsi="Times New Roman" w:cs="Times New Roman"/>
           <w:color w:val="000000"/>
           <w:sz w:val="20"/>
           <w:szCs w:val="24"/>
@@ -686,7 +712,7 @@
       </w:r>
       <w:r>
         <w:rPr>
-          <w:rFonts w:hint="default" w:ascii="Courier New" w:hAnsi="Courier New"/>
+          <w:rFonts w:hint="default" w:ascii="Times New Roman" w:hAnsi="Times New Roman" w:cs="Times New Roman"/>
           <w:b/>
           <w:color w:val="000080"/>
           <w:sz w:val="20"/>
@@ -697,7 +723,7 @@
       </w:r>
       <w:r>
         <w:rPr>
-          <w:rFonts w:hint="default" w:ascii="Courier New" w:hAnsi="Courier New"/>
+          <w:rFonts w:hint="default" w:ascii="Times New Roman" w:hAnsi="Times New Roman" w:cs="Times New Roman"/>
           <w:color w:val="000000"/>
           <w:sz w:val="20"/>
           <w:szCs w:val="24"/>
@@ -707,7 +733,7 @@
       </w:r>
       <w:r>
         <w:rPr>
-          <w:rFonts w:hint="default" w:ascii="Courier New" w:hAnsi="Courier New"/>
+          <w:rFonts w:hint="default" w:ascii="Times New Roman" w:hAnsi="Times New Roman" w:cs="Times New Roman"/>
           <w:b/>
           <w:color w:val="000080"/>
           <w:sz w:val="20"/>
@@ -722,16 +748,16 @@
         <w:spacing w:beforeLines="0" w:afterLines="0"/>
         <w:jc w:val="left"/>
         <w:rPr>
-          <w:rFonts w:hint="default" w:ascii="Courier New" w:hAnsi="Courier New"/>
-          <w:color w:val="000000"/>
-          <w:sz w:val="20"/>
-          <w:szCs w:val="24"/>
-          <w:highlight w:val="white"/>
-        </w:rPr>
-      </w:pPr>
-      <w:r>
-        <w:rPr>
-          <w:rFonts w:hint="default" w:ascii="Courier New" w:hAnsi="Courier New"/>
+          <w:rFonts w:hint="default" w:ascii="Times New Roman" w:hAnsi="Times New Roman" w:cs="Times New Roman"/>
+          <w:color w:val="000000"/>
+          <w:sz w:val="20"/>
+          <w:szCs w:val="24"/>
+          <w:highlight w:val="white"/>
+        </w:rPr>
+      </w:pPr>
+      <w:r>
+        <w:rPr>
+          <w:rFonts w:hint="default" w:ascii="Times New Roman" w:hAnsi="Times New Roman" w:cs="Times New Roman"/>
           <w:color w:val="000000"/>
           <w:sz w:val="20"/>
           <w:szCs w:val="24"/>
@@ -741,7 +767,7 @@
       </w:r>
       <w:r>
         <w:rPr>
-          <w:rFonts w:hint="default" w:ascii="Courier New" w:hAnsi="Courier New"/>
+          <w:rFonts w:hint="default" w:ascii="Times New Roman" w:hAnsi="Times New Roman" w:cs="Times New Roman"/>
           <w:b/>
           <w:color w:val="000080"/>
           <w:sz w:val="20"/>
@@ -752,7 +778,7 @@
       </w:r>
       <w:r>
         <w:rPr>
-          <w:rFonts w:hint="default" w:ascii="Courier New" w:hAnsi="Courier New"/>
+          <w:rFonts w:hint="default" w:ascii="Times New Roman" w:hAnsi="Times New Roman" w:cs="Times New Roman"/>
           <w:color w:val="000000"/>
           <w:sz w:val="20"/>
           <w:szCs w:val="24"/>
@@ -762,7 +788,7 @@
       </w:r>
       <w:r>
         <w:rPr>
-          <w:rFonts w:hint="default" w:ascii="Courier New" w:hAnsi="Courier New"/>
+          <w:rFonts w:hint="default" w:ascii="Times New Roman" w:hAnsi="Times New Roman" w:cs="Times New Roman"/>
           <w:b/>
           <w:color w:val="000080"/>
           <w:sz w:val="20"/>
@@ -777,16 +803,16 @@
         <w:spacing w:beforeLines="0" w:afterLines="0"/>
         <w:jc w:val="left"/>
         <w:rPr>
-          <w:rFonts w:hint="default" w:ascii="Courier New" w:hAnsi="Courier New"/>
-          <w:color w:val="000000"/>
-          <w:sz w:val="20"/>
-          <w:szCs w:val="24"/>
-          <w:highlight w:val="white"/>
-        </w:rPr>
-      </w:pPr>
-      <w:r>
-        <w:rPr>
-          <w:rFonts w:hint="default" w:ascii="Courier New" w:hAnsi="Courier New"/>
+          <w:rFonts w:hint="default" w:ascii="Times New Roman" w:hAnsi="Times New Roman" w:cs="Times New Roman"/>
+          <w:color w:val="000000"/>
+          <w:sz w:val="20"/>
+          <w:szCs w:val="24"/>
+          <w:highlight w:val="white"/>
+        </w:rPr>
+      </w:pPr>
+      <w:r>
+        <w:rPr>
+          <w:rFonts w:hint="default" w:ascii="Times New Roman" w:hAnsi="Times New Roman" w:cs="Times New Roman"/>
           <w:color w:val="000000"/>
           <w:sz w:val="20"/>
           <w:szCs w:val="24"/>
@@ -796,7 +822,7 @@
       </w:r>
       <w:r>
         <w:rPr>
-          <w:rFonts w:hint="default" w:ascii="Courier New" w:hAnsi="Courier New"/>
+          <w:rFonts w:hint="default" w:ascii="Times New Roman" w:hAnsi="Times New Roman" w:cs="Times New Roman"/>
           <w:b/>
           <w:color w:val="0000FF"/>
           <w:sz w:val="20"/>
@@ -807,7 +833,7 @@
       </w:r>
       <w:r>
         <w:rPr>
-          <w:rFonts w:hint="default" w:ascii="Courier New" w:hAnsi="Courier New"/>
+          <w:rFonts w:hint="default" w:ascii="Times New Roman" w:hAnsi="Times New Roman" w:cs="Times New Roman"/>
           <w:color w:val="000000"/>
           <w:sz w:val="20"/>
           <w:szCs w:val="24"/>
@@ -817,7 +843,7 @@
       </w:r>
       <w:r>
         <w:rPr>
-          <w:rFonts w:hint="default" w:ascii="Courier New" w:hAnsi="Courier New"/>
+          <w:rFonts w:hint="default" w:ascii="Times New Roman" w:hAnsi="Times New Roman" w:cs="Times New Roman"/>
           <w:b/>
           <w:color w:val="000080"/>
           <w:sz w:val="20"/>
@@ -828,7 +854,7 @@
       </w:r>
       <w:r>
         <w:rPr>
-          <w:rFonts w:hint="default" w:ascii="Courier New" w:hAnsi="Courier New"/>
+          <w:rFonts w:hint="default" w:ascii="Times New Roman" w:hAnsi="Times New Roman" w:cs="Times New Roman"/>
           <w:color w:val="000000"/>
           <w:sz w:val="20"/>
           <w:szCs w:val="24"/>
@@ -838,7 +864,7 @@
       </w:r>
       <w:r>
         <w:rPr>
-          <w:rFonts w:hint="default" w:ascii="Courier New" w:hAnsi="Courier New"/>
+          <w:rFonts w:hint="default" w:ascii="Times New Roman" w:hAnsi="Times New Roman" w:cs="Times New Roman"/>
           <w:b/>
           <w:color w:val="000080"/>
           <w:sz w:val="20"/>
@@ -853,16 +879,16 @@
         <w:spacing w:beforeLines="0" w:afterLines="0"/>
         <w:jc w:val="left"/>
         <w:rPr>
-          <w:rFonts w:hint="default" w:ascii="Courier New" w:hAnsi="Courier New"/>
-          <w:color w:val="000000"/>
-          <w:sz w:val="20"/>
-          <w:szCs w:val="24"/>
-          <w:highlight w:val="white"/>
-        </w:rPr>
-      </w:pPr>
-      <w:r>
-        <w:rPr>
-          <w:rFonts w:hint="default" w:ascii="Courier New" w:hAnsi="Courier New"/>
+          <w:rFonts w:hint="default" w:ascii="Times New Roman" w:hAnsi="Times New Roman" w:cs="Times New Roman"/>
+          <w:color w:val="000000"/>
+          <w:sz w:val="20"/>
+          <w:szCs w:val="24"/>
+          <w:highlight w:val="white"/>
+        </w:rPr>
+      </w:pPr>
+      <w:r>
+        <w:rPr>
+          <w:rFonts w:hint="default" w:ascii="Times New Roman" w:hAnsi="Times New Roman" w:cs="Times New Roman"/>
           <w:color w:val="000000"/>
           <w:sz w:val="20"/>
           <w:szCs w:val="24"/>
@@ -872,7 +898,7 @@
       </w:r>
       <w:r>
         <w:rPr>
-          <w:rFonts w:hint="default" w:ascii="Courier New" w:hAnsi="Courier New"/>
+          <w:rFonts w:hint="default" w:ascii="Times New Roman" w:hAnsi="Times New Roman" w:cs="Times New Roman"/>
           <w:b/>
           <w:color w:val="804000"/>
           <w:sz w:val="20"/>
@@ -883,7 +909,7 @@
       </w:r>
       <w:r>
         <w:rPr>
-          <w:rFonts w:hint="default" w:ascii="Courier New" w:hAnsi="Courier New"/>
+          <w:rFonts w:hint="default" w:ascii="Times New Roman" w:hAnsi="Times New Roman" w:cs="Times New Roman"/>
           <w:b/>
           <w:color w:val="000080"/>
           <w:sz w:val="20"/>
@@ -894,7 +920,7 @@
       </w:r>
       <w:r>
         <w:rPr>
-          <w:rFonts w:hint="default" w:ascii="Courier New" w:hAnsi="Courier New"/>
+          <w:rFonts w:hint="default" w:ascii="Times New Roman" w:hAnsi="Times New Roman" w:cs="Times New Roman"/>
           <w:color w:val="808080"/>
           <w:sz w:val="20"/>
           <w:szCs w:val="24"/>
@@ -904,7 +930,7 @@
       </w:r>
       <w:r>
         <w:rPr>
-          <w:rFonts w:hint="default" w:ascii="Courier New" w:hAnsi="Courier New"/>
+          <w:rFonts w:hint="default" w:ascii="Times New Roman" w:hAnsi="Times New Roman" w:cs="Times New Roman"/>
           <w:b/>
           <w:color w:val="000080"/>
           <w:sz w:val="20"/>
@@ -919,16 +945,16 @@
         <w:spacing w:beforeLines="0" w:afterLines="0"/>
         <w:jc w:val="left"/>
         <w:rPr>
-          <w:rFonts w:hint="default" w:ascii="Courier New" w:hAnsi="Courier New"/>
-          <w:color w:val="000000"/>
-          <w:sz w:val="20"/>
-          <w:szCs w:val="24"/>
-          <w:highlight w:val="white"/>
-        </w:rPr>
-      </w:pPr>
-      <w:r>
-        <w:rPr>
-          <w:rFonts w:hint="default" w:ascii="Courier New" w:hAnsi="Courier New"/>
+          <w:rFonts w:hint="default" w:ascii="Times New Roman" w:hAnsi="Times New Roman" w:cs="Times New Roman"/>
+          <w:color w:val="000000"/>
+          <w:sz w:val="20"/>
+          <w:szCs w:val="24"/>
+          <w:highlight w:val="white"/>
+        </w:rPr>
+      </w:pPr>
+      <w:r>
+        <w:rPr>
+          <w:rFonts w:hint="default" w:ascii="Times New Roman" w:hAnsi="Times New Roman" w:cs="Times New Roman"/>
           <w:color w:val="000000"/>
           <w:sz w:val="20"/>
           <w:szCs w:val="24"/>
@@ -938,7 +964,7 @@
       </w:r>
       <w:r>
         <w:rPr>
-          <w:rFonts w:hint="default" w:ascii="Courier New" w:hAnsi="Courier New"/>
+          <w:rFonts w:hint="default" w:ascii="Times New Roman" w:hAnsi="Times New Roman" w:cs="Times New Roman"/>
           <w:b/>
           <w:color w:val="000080"/>
           <w:sz w:val="20"/>
@@ -953,16 +979,16 @@
         <w:spacing w:beforeLines="0" w:afterLines="0"/>
         <w:jc w:val="left"/>
         <w:rPr>
-          <w:rFonts w:hint="default" w:ascii="Courier New" w:hAnsi="Courier New"/>
-          <w:color w:val="000000"/>
-          <w:sz w:val="20"/>
-          <w:szCs w:val="24"/>
-          <w:highlight w:val="white"/>
-        </w:rPr>
-      </w:pPr>
-      <w:r>
-        <w:rPr>
-          <w:rFonts w:hint="default" w:ascii="Courier New" w:hAnsi="Courier New"/>
+          <w:rFonts w:hint="default" w:ascii="Times New Roman" w:hAnsi="Times New Roman" w:cs="Times New Roman"/>
+          <w:color w:val="000000"/>
+          <w:sz w:val="20"/>
+          <w:szCs w:val="24"/>
+          <w:highlight w:val="white"/>
+        </w:rPr>
+      </w:pPr>
+      <w:r>
+        <w:rPr>
+          <w:rFonts w:hint="default" w:ascii="Times New Roman" w:hAnsi="Times New Roman" w:cs="Times New Roman"/>
           <w:color w:val="000000"/>
           <w:sz w:val="20"/>
           <w:szCs w:val="24"/>
@@ -972,7 +998,7 @@
       </w:r>
       <w:r>
         <w:rPr>
-          <w:rFonts w:hint="default" w:ascii="Courier New" w:hAnsi="Courier New"/>
+          <w:rFonts w:hint="default" w:ascii="Times New Roman" w:hAnsi="Times New Roman" w:cs="Times New Roman"/>
           <w:b/>
           <w:color w:val="000080"/>
           <w:sz w:val="20"/>
@@ -983,7 +1009,7 @@
       </w:r>
       <w:r>
         <w:rPr>
-          <w:rFonts w:hint="default" w:ascii="Courier New" w:hAnsi="Courier New"/>
+          <w:rFonts w:hint="default" w:ascii="Times New Roman" w:hAnsi="Times New Roman" w:cs="Times New Roman"/>
           <w:color w:val="000000"/>
           <w:sz w:val="20"/>
           <w:szCs w:val="24"/>
@@ -993,7 +1019,7 @@
       </w:r>
       <w:r>
         <w:rPr>
-          <w:rFonts w:hint="default" w:ascii="Courier New" w:hAnsi="Courier New"/>
+          <w:rFonts w:hint="default" w:ascii="Times New Roman" w:hAnsi="Times New Roman" w:cs="Times New Roman"/>
           <w:b/>
           <w:color w:val="000080"/>
           <w:sz w:val="20"/>
@@ -1008,16 +1034,16 @@
         <w:spacing w:beforeLines="0" w:afterLines="0"/>
         <w:jc w:val="left"/>
         <w:rPr>
-          <w:rFonts w:hint="default" w:ascii="Courier New" w:hAnsi="Courier New"/>
-          <w:color w:val="000000"/>
-          <w:sz w:val="20"/>
-          <w:szCs w:val="24"/>
-          <w:highlight w:val="white"/>
-        </w:rPr>
-      </w:pPr>
-      <w:r>
-        <w:rPr>
-          <w:rFonts w:hint="default" w:ascii="Courier New" w:hAnsi="Courier New"/>
+          <w:rFonts w:hint="default" w:ascii="Times New Roman" w:hAnsi="Times New Roman" w:cs="Times New Roman"/>
+          <w:color w:val="000000"/>
+          <w:sz w:val="20"/>
+          <w:szCs w:val="24"/>
+          <w:highlight w:val="white"/>
+        </w:rPr>
+      </w:pPr>
+      <w:r>
+        <w:rPr>
+          <w:rFonts w:hint="default" w:ascii="Times New Roman" w:hAnsi="Times New Roman" w:cs="Times New Roman"/>
           <w:b/>
           <w:color w:val="000080"/>
           <w:sz w:val="20"/>
@@ -1028,7 +1054,7 @@
       </w:r>
       <w:r>
         <w:rPr>
-          <w:rFonts w:hint="default" w:ascii="Courier New" w:hAnsi="Courier New"/>
+          <w:rFonts w:hint="default" w:ascii="Times New Roman" w:hAnsi="Times New Roman" w:cs="Times New Roman"/>
           <w:color w:val="000000"/>
           <w:sz w:val="20"/>
           <w:szCs w:val="24"/>
@@ -1038,7 +1064,7 @@
       </w:r>
       <w:r>
         <w:rPr>
-          <w:rFonts w:hint="default" w:ascii="Courier New" w:hAnsi="Courier New"/>
+          <w:rFonts w:hint="default" w:ascii="Times New Roman" w:hAnsi="Times New Roman" w:cs="Times New Roman"/>
           <w:b/>
           <w:color w:val="000080"/>
           <w:sz w:val="20"/>
@@ -1053,16 +1079,16 @@
         <w:spacing w:beforeLines="0" w:afterLines="0"/>
         <w:jc w:val="left"/>
         <w:rPr>
-          <w:rFonts w:hint="default" w:ascii="Courier New" w:hAnsi="Courier New"/>
-          <w:color w:val="000000"/>
-          <w:sz w:val="20"/>
-          <w:szCs w:val="24"/>
-          <w:highlight w:val="white"/>
-        </w:rPr>
-      </w:pPr>
-      <w:r>
-        <w:rPr>
-          <w:rFonts w:hint="default" w:ascii="Courier New" w:hAnsi="Courier New"/>
+          <w:rFonts w:hint="default" w:ascii="Times New Roman" w:hAnsi="Times New Roman" w:cs="Times New Roman"/>
+          <w:color w:val="000000"/>
+          <w:sz w:val="20"/>
+          <w:szCs w:val="24"/>
+          <w:highlight w:val="white"/>
+        </w:rPr>
+      </w:pPr>
+      <w:r>
+        <w:rPr>
+          <w:rFonts w:hint="default" w:ascii="Times New Roman" w:hAnsi="Times New Roman" w:cs="Times New Roman"/>
           <w:b/>
           <w:color w:val="000080"/>
           <w:sz w:val="20"/>
@@ -1073,7 +1099,7 @@
       </w:r>
       <w:r>
         <w:rPr>
-          <w:rFonts w:hint="default" w:ascii="Courier New" w:hAnsi="Courier New"/>
+          <w:rFonts w:hint="default" w:ascii="Times New Roman" w:hAnsi="Times New Roman" w:cs="Times New Roman"/>
           <w:color w:val="000000"/>
           <w:sz w:val="20"/>
           <w:szCs w:val="24"/>
@@ -1083,7 +1109,7 @@
       </w:r>
       <w:r>
         <w:rPr>
-          <w:rFonts w:hint="default" w:ascii="Courier New" w:hAnsi="Courier New"/>
+          <w:rFonts w:hint="default" w:ascii="Times New Roman" w:hAnsi="Times New Roman" w:cs="Times New Roman"/>
           <w:b/>
           <w:color w:val="000080"/>
           <w:sz w:val="20"/>
@@ -1098,16 +1124,16 @@
         <w:spacing w:beforeLines="0" w:afterLines="0"/>
         <w:jc w:val="left"/>
         <w:rPr>
-          <w:rFonts w:hint="default" w:ascii="Courier New" w:hAnsi="Courier New"/>
-          <w:color w:val="000000"/>
-          <w:sz w:val="20"/>
-          <w:szCs w:val="24"/>
-          <w:highlight w:val="white"/>
-        </w:rPr>
-      </w:pPr>
-      <w:r>
-        <w:rPr>
-          <w:rFonts w:hint="default" w:ascii="Courier New" w:hAnsi="Courier New"/>
+          <w:rFonts w:hint="default" w:ascii="Times New Roman" w:hAnsi="Times New Roman" w:cs="Times New Roman"/>
+          <w:color w:val="000000"/>
+          <w:sz w:val="20"/>
+          <w:szCs w:val="24"/>
+          <w:highlight w:val="white"/>
+        </w:rPr>
+      </w:pPr>
+      <w:r>
+        <w:rPr>
+          <w:rFonts w:hint="default" w:ascii="Times New Roman" w:hAnsi="Times New Roman" w:cs="Times New Roman"/>
           <w:color w:val="000000"/>
           <w:sz w:val="20"/>
           <w:szCs w:val="24"/>
@@ -1117,7 +1143,7 @@
       </w:r>
       <w:r>
         <w:rPr>
-          <w:rFonts w:hint="default" w:ascii="Courier New" w:hAnsi="Courier New"/>
+          <w:rFonts w:hint="default" w:ascii="Times New Roman" w:hAnsi="Times New Roman" w:cs="Times New Roman"/>
           <w:b/>
           <w:color w:val="000080"/>
           <w:sz w:val="20"/>
@@ -1128,7 +1154,7 @@
       </w:r>
       <w:r>
         <w:rPr>
-          <w:rFonts w:hint="default" w:ascii="Courier New" w:hAnsi="Courier New"/>
+          <w:rFonts w:hint="default" w:ascii="Times New Roman" w:hAnsi="Times New Roman" w:cs="Times New Roman"/>
           <w:b/>
           <w:color w:val="804000"/>
           <w:sz w:val="20"/>
@@ -1139,7 +1165,7 @@
       </w:r>
       <w:r>
         <w:rPr>
-          <w:rFonts w:hint="default" w:ascii="Courier New" w:hAnsi="Courier New"/>
+          <w:rFonts w:hint="default" w:ascii="Times New Roman" w:hAnsi="Times New Roman" w:cs="Times New Roman"/>
           <w:color w:val="000000"/>
           <w:sz w:val="20"/>
           <w:szCs w:val="24"/>
@@ -1149,7 +1175,7 @@
       </w:r>
       <w:r>
         <w:rPr>
-          <w:rFonts w:hint="default" w:ascii="Courier New" w:hAnsi="Courier New"/>
+          <w:rFonts w:hint="default" w:ascii="Times New Roman" w:hAnsi="Times New Roman" w:cs="Times New Roman"/>
           <w:b/>
           <w:color w:val="804000"/>
           <w:sz w:val="20"/>
@@ -1160,7 +1186,7 @@
       </w:r>
       <w:r>
         <w:rPr>
-          <w:rFonts w:hint="default" w:ascii="Courier New" w:hAnsi="Courier New"/>
+          <w:rFonts w:hint="default" w:ascii="Times New Roman" w:hAnsi="Times New Roman" w:cs="Times New Roman"/>
           <w:b/>
           <w:color w:val="000080"/>
           <w:sz w:val="20"/>
@@ -1171,7 +1197,7 @@
       </w:r>
       <w:r>
         <w:rPr>
-          <w:rFonts w:hint="default" w:ascii="Courier New" w:hAnsi="Courier New"/>
+          <w:rFonts w:hint="default" w:ascii="Times New Roman" w:hAnsi="Times New Roman" w:cs="Times New Roman"/>
           <w:color w:val="808080"/>
           <w:sz w:val="20"/>
           <w:szCs w:val="24"/>
@@ -1181,7 +1207,7 @@
       </w:r>
       <w:r>
         <w:rPr>
-          <w:rFonts w:hint="default" w:ascii="Courier New" w:hAnsi="Courier New"/>
+          <w:rFonts w:hint="default" w:ascii="Times New Roman" w:hAnsi="Times New Roman" w:cs="Times New Roman"/>
           <w:b/>
           <w:color w:val="000080"/>
           <w:sz w:val="20"/>
@@ -1192,7 +1218,7 @@
       </w:r>
       <w:r>
         <w:rPr>
-          <w:rFonts w:hint="default" w:ascii="Courier New" w:hAnsi="Courier New"/>
+          <w:rFonts w:hint="default" w:ascii="Times New Roman" w:hAnsi="Times New Roman" w:cs="Times New Roman"/>
           <w:color w:val="000000"/>
           <w:sz w:val="20"/>
           <w:szCs w:val="24"/>
@@ -1202,7 +1228,7 @@
       </w:r>
       <w:r>
         <w:rPr>
-          <w:rFonts w:hint="default" w:ascii="Courier New" w:hAnsi="Courier New"/>
+          <w:rFonts w:hint="default" w:ascii="Times New Roman" w:hAnsi="Times New Roman" w:cs="Times New Roman"/>
           <w:b/>
           <w:color w:val="000080"/>
           <w:sz w:val="20"/>
@@ -1213,7 +1239,7 @@
       </w:r>
       <w:r>
         <w:rPr>
-          <w:rFonts w:hint="default" w:ascii="Courier New" w:hAnsi="Courier New"/>
+          <w:rFonts w:hint="default" w:ascii="Times New Roman" w:hAnsi="Times New Roman" w:cs="Times New Roman"/>
           <w:b/>
           <w:color w:val="804000"/>
           <w:sz w:val="20"/>
@@ -1224,7 +1250,7 @@
       </w:r>
       <w:r>
         <w:rPr>
-          <w:rFonts w:hint="default" w:ascii="Courier New" w:hAnsi="Courier New"/>
+          <w:rFonts w:hint="default" w:ascii="Times New Roman" w:hAnsi="Times New Roman" w:cs="Times New Roman"/>
           <w:b/>
           <w:color w:val="000080"/>
           <w:sz w:val="20"/>
@@ -1239,16 +1265,16 @@
         <w:spacing w:beforeLines="0" w:afterLines="0"/>
         <w:jc w:val="left"/>
         <w:rPr>
-          <w:rFonts w:hint="default" w:ascii="Courier New" w:hAnsi="Courier New"/>
-          <w:color w:val="000000"/>
-          <w:sz w:val="20"/>
-          <w:szCs w:val="24"/>
-          <w:highlight w:val="white"/>
-        </w:rPr>
-      </w:pPr>
-      <w:r>
-        <w:rPr>
-          <w:rFonts w:hint="default" w:ascii="Courier New" w:hAnsi="Courier New"/>
+          <w:rFonts w:hint="default" w:ascii="Times New Roman" w:hAnsi="Times New Roman" w:cs="Times New Roman"/>
+          <w:color w:val="000000"/>
+          <w:sz w:val="20"/>
+          <w:szCs w:val="24"/>
+          <w:highlight w:val="white"/>
+        </w:rPr>
+      </w:pPr>
+      <w:r>
+        <w:rPr>
+          <w:rFonts w:hint="default" w:ascii="Times New Roman" w:hAnsi="Times New Roman" w:cs="Times New Roman"/>
           <w:b/>
           <w:color w:val="000080"/>
           <w:sz w:val="20"/>
@@ -1259,7 +1285,7 @@
       </w:r>
       <w:r>
         <w:rPr>
-          <w:rFonts w:hint="default" w:ascii="Courier New" w:hAnsi="Courier New"/>
+          <w:rFonts w:hint="default" w:ascii="Times New Roman" w:hAnsi="Times New Roman" w:cs="Times New Roman"/>
           <w:color w:val="000000"/>
           <w:sz w:val="20"/>
           <w:szCs w:val="24"/>
@@ -1269,7 +1295,7 @@
       </w:r>
       <w:r>
         <w:rPr>
-          <w:rFonts w:hint="default" w:ascii="Courier New" w:hAnsi="Courier New"/>
+          <w:rFonts w:hint="default" w:ascii="Times New Roman" w:hAnsi="Times New Roman" w:cs="Times New Roman"/>
           <w:b/>
           <w:color w:val="000080"/>
           <w:sz w:val="20"/>
@@ -1284,16 +1310,16 @@
         <w:spacing w:beforeLines="0" w:afterLines="0"/>
         <w:jc w:val="left"/>
         <w:rPr>
-          <w:rFonts w:hint="default" w:ascii="Courier New" w:hAnsi="Courier New"/>
-          <w:color w:val="000000"/>
-          <w:sz w:val="20"/>
-          <w:szCs w:val="24"/>
-          <w:highlight w:val="white"/>
-        </w:rPr>
-      </w:pPr>
-      <w:r>
-        <w:rPr>
-          <w:rFonts w:hint="default" w:ascii="Courier New" w:hAnsi="Courier New"/>
+          <w:rFonts w:hint="default" w:ascii="Times New Roman" w:hAnsi="Times New Roman" w:cs="Times New Roman"/>
+          <w:color w:val="000000"/>
+          <w:sz w:val="20"/>
+          <w:szCs w:val="24"/>
+          <w:highlight w:val="white"/>
+        </w:rPr>
+      </w:pPr>
+      <w:r>
+        <w:rPr>
+          <w:rFonts w:hint="default" w:ascii="Times New Roman" w:hAnsi="Times New Roman" w:cs="Times New Roman"/>
           <w:b/>
           <w:color w:val="000080"/>
           <w:sz w:val="20"/>
@@ -1304,7 +1330,7 @@
       </w:r>
       <w:r>
         <w:rPr>
-          <w:rFonts w:hint="default" w:ascii="Courier New" w:hAnsi="Courier New"/>
+          <w:rFonts w:hint="default" w:ascii="Times New Roman" w:hAnsi="Times New Roman" w:cs="Times New Roman"/>
           <w:color w:val="000000"/>
           <w:sz w:val="20"/>
           <w:szCs w:val="24"/>
@@ -1314,7 +1340,7 @@
       </w:r>
       <w:r>
         <w:rPr>
-          <w:rFonts w:hint="default" w:ascii="Courier New" w:hAnsi="Courier New"/>
+          <w:rFonts w:hint="default" w:ascii="Times New Roman" w:hAnsi="Times New Roman" w:cs="Times New Roman"/>
           <w:b/>
           <w:color w:val="000080"/>
           <w:sz w:val="20"/>
@@ -1327,6 +1353,7 @@
     <w:p>
       <w:pPr>
         <w:numPr>
+          <w:ilvl w:val="0"/>
           <w:numId w:val="0"/>
         </w:numPr>
         <w:jc w:val="both"/>
@@ -1372,6 +1399,7 @@
     <w:p>
       <w:pPr>
         <w:numPr>
+          <w:ilvl w:val="0"/>
           <w:numId w:val="0"/>
         </w:numPr>
         <w:ind w:left="840" w:leftChars="0"/>
@@ -1389,6 +1417,7 @@
     <w:p>
       <w:pPr>
         <w:numPr>
+          <w:ilvl w:val="0"/>
           <w:numId w:val="0"/>
         </w:numPr>
         <w:ind w:left="840" w:leftChars="0"/>
@@ -1417,6 +1446,7 @@
     <w:p>
       <w:pPr>
         <w:numPr>
+          <w:ilvl w:val="0"/>
           <w:numId w:val="0"/>
         </w:numPr>
         <w:ind w:left="840" w:leftChars="0"/>
@@ -1430,24 +1460,22 @@
           <w:lang w:val="en-US"/>
         </w:rPr>
       </w:pPr>
-      <w:bookmarkStart w:id="0" w:name="_GoBack"/>
-      <w:bookmarkEnd w:id="0"/>
     </w:p>
     <w:p>
       <w:pPr>
         <w:spacing w:beforeLines="0" w:afterLines="0"/>
         <w:jc w:val="left"/>
         <w:rPr>
-          <w:rFonts w:hint="default" w:ascii="Courier New" w:hAnsi="Courier New"/>
-          <w:color w:val="000000"/>
-          <w:sz w:val="20"/>
-          <w:szCs w:val="24"/>
-          <w:highlight w:val="white"/>
-        </w:rPr>
-      </w:pPr>
-      <w:r>
-        <w:rPr>
-          <w:rFonts w:hint="default" w:ascii="Courier New" w:hAnsi="Courier New"/>
+          <w:rFonts w:hint="default" w:ascii="Times New Roman" w:hAnsi="Times New Roman" w:cs="Times New Roman"/>
+          <w:color w:val="000000"/>
+          <w:sz w:val="20"/>
+          <w:szCs w:val="24"/>
+          <w:highlight w:val="white"/>
+        </w:rPr>
+      </w:pPr>
+      <w:r>
+        <w:rPr>
+          <w:rFonts w:hint="default" w:ascii="Times New Roman" w:hAnsi="Times New Roman" w:cs="Times New Roman"/>
           <w:b/>
           <w:color w:val="0000FF"/>
           <w:sz w:val="20"/>
@@ -1458,7 +1486,7 @@
       </w:r>
       <w:r>
         <w:rPr>
-          <w:rFonts w:hint="default" w:ascii="Courier New" w:hAnsi="Courier New"/>
+          <w:rFonts w:hint="default" w:ascii="Times New Roman" w:hAnsi="Times New Roman" w:cs="Times New Roman"/>
           <w:color w:val="000000"/>
           <w:sz w:val="20"/>
           <w:szCs w:val="24"/>
@@ -1468,7 +1496,7 @@
       </w:r>
       <w:r>
         <w:rPr>
-          <w:rFonts w:hint="default" w:ascii="Courier New" w:hAnsi="Courier New"/>
+          <w:rFonts w:hint="default" w:ascii="Times New Roman" w:hAnsi="Times New Roman" w:cs="Times New Roman"/>
           <w:b/>
           <w:color w:val="000080"/>
           <w:sz w:val="20"/>
@@ -1479,7 +1507,7 @@
       </w:r>
       <w:r>
         <w:rPr>
-          <w:rFonts w:hint="default" w:ascii="Courier New" w:hAnsi="Courier New"/>
+          <w:rFonts w:hint="default" w:ascii="Times New Roman" w:hAnsi="Times New Roman" w:cs="Times New Roman"/>
           <w:color w:val="000000"/>
           <w:sz w:val="20"/>
           <w:szCs w:val="24"/>
@@ -1489,7 +1517,7 @@
       </w:r>
       <w:r>
         <w:rPr>
-          <w:rFonts w:hint="default" w:ascii="Courier New" w:hAnsi="Courier New"/>
+          <w:rFonts w:hint="default" w:ascii="Times New Roman" w:hAnsi="Times New Roman" w:cs="Times New Roman"/>
           <w:b/>
           <w:color w:val="000080"/>
           <w:sz w:val="20"/>
@@ -1504,16 +1532,16 @@
         <w:spacing w:beforeLines="0" w:afterLines="0"/>
         <w:jc w:val="left"/>
         <w:rPr>
-          <w:rFonts w:hint="default" w:ascii="Courier New" w:hAnsi="Courier New"/>
-          <w:color w:val="000000"/>
-          <w:sz w:val="20"/>
-          <w:szCs w:val="24"/>
-          <w:highlight w:val="white"/>
-        </w:rPr>
-      </w:pPr>
-      <w:r>
-        <w:rPr>
-          <w:rFonts w:hint="default" w:ascii="Courier New" w:hAnsi="Courier New"/>
+          <w:rFonts w:hint="default" w:ascii="Times New Roman" w:hAnsi="Times New Roman" w:cs="Times New Roman"/>
+          <w:color w:val="000000"/>
+          <w:sz w:val="20"/>
+          <w:szCs w:val="24"/>
+          <w:highlight w:val="white"/>
+        </w:rPr>
+      </w:pPr>
+      <w:r>
+        <w:rPr>
+          <w:rFonts w:hint="default" w:ascii="Times New Roman" w:hAnsi="Times New Roman" w:cs="Times New Roman"/>
           <w:color w:val="000000"/>
           <w:sz w:val="20"/>
           <w:szCs w:val="24"/>
@@ -1523,7 +1551,7 @@
       </w:r>
       <w:r>
         <w:rPr>
-          <w:rFonts w:hint="default" w:ascii="Courier New" w:hAnsi="Courier New"/>
+          <w:rFonts w:hint="default" w:ascii="Times New Roman" w:hAnsi="Times New Roman" w:cs="Times New Roman"/>
           <w:b/>
           <w:color w:val="804000"/>
           <w:sz w:val="20"/>
@@ -1534,7 +1562,7 @@
       </w:r>
       <w:r>
         <w:rPr>
-          <w:rFonts w:hint="default" w:ascii="Courier New" w:hAnsi="Courier New"/>
+          <w:rFonts w:hint="default" w:ascii="Times New Roman" w:hAnsi="Times New Roman" w:cs="Times New Roman"/>
           <w:b/>
           <w:color w:val="000080"/>
           <w:sz w:val="20"/>
@@ -1545,7 +1573,7 @@
       </w:r>
       <w:r>
         <w:rPr>
-          <w:rFonts w:hint="default" w:ascii="Courier New" w:hAnsi="Courier New"/>
+          <w:rFonts w:hint="default" w:ascii="Times New Roman" w:hAnsi="Times New Roman" w:cs="Times New Roman"/>
           <w:color w:val="808080"/>
           <w:sz w:val="20"/>
           <w:szCs w:val="24"/>
@@ -1555,7 +1583,7 @@
       </w:r>
       <w:r>
         <w:rPr>
-          <w:rFonts w:hint="default" w:ascii="Courier New" w:hAnsi="Courier New"/>
+          <w:rFonts w:hint="default" w:ascii="Times New Roman" w:hAnsi="Times New Roman" w:cs="Times New Roman"/>
           <w:b/>
           <w:color w:val="000080"/>
           <w:sz w:val="20"/>
@@ -1570,17 +1598,17 @@
         <w:spacing w:beforeLines="0" w:afterLines="0"/>
         <w:jc w:val="left"/>
         <w:rPr>
-          <w:rFonts w:hint="default" w:ascii="Courier New" w:hAnsi="Courier New"/>
-          <w:b/>
-          <w:color w:val="000080"/>
-          <w:sz w:val="20"/>
-          <w:szCs w:val="24"/>
-          <w:highlight w:val="white"/>
-        </w:rPr>
-      </w:pPr>
-      <w:r>
-        <w:rPr>
-          <w:rFonts w:hint="default" w:ascii="Courier New" w:hAnsi="Courier New"/>
+          <w:rFonts w:hint="default" w:ascii="Times New Roman" w:hAnsi="Times New Roman" w:cs="Times New Roman"/>
+          <w:b/>
+          <w:color w:val="000080"/>
+          <w:sz w:val="20"/>
+          <w:szCs w:val="24"/>
+          <w:highlight w:val="white"/>
+        </w:rPr>
+      </w:pPr>
+      <w:r>
+        <w:rPr>
+          <w:rFonts w:hint="default" w:ascii="Times New Roman" w:hAnsi="Times New Roman" w:cs="Times New Roman"/>
           <w:b/>
           <w:color w:val="000080"/>
           <w:sz w:val="20"/>
@@ -1595,7 +1623,7 @@
         <w:spacing w:beforeLines="0" w:afterLines="0"/>
         <w:jc w:val="left"/>
         <w:rPr>
-          <w:rFonts w:hint="default" w:ascii="Courier New" w:hAnsi="Courier New"/>
+          <w:rFonts w:hint="default" w:ascii="Times New Roman" w:hAnsi="Times New Roman" w:cs="Times New Roman"/>
           <w:b/>
           <w:color w:val="000080"/>
           <w:sz w:val="20"/>
@@ -1656,16 +1684,16 @@
         <w:spacing w:beforeLines="0" w:afterLines="0"/>
         <w:jc w:val="left"/>
         <w:rPr>
-          <w:rFonts w:hint="default" w:ascii="Courier New" w:hAnsi="Courier New"/>
-          <w:color w:val="000000"/>
-          <w:sz w:val="20"/>
-          <w:szCs w:val="24"/>
-          <w:highlight w:val="white"/>
-        </w:rPr>
-      </w:pPr>
-      <w:r>
-        <w:rPr>
-          <w:rFonts w:hint="default" w:ascii="Courier New" w:hAnsi="Courier New"/>
+          <w:rFonts w:hint="default" w:ascii="Times New Roman" w:hAnsi="Times New Roman" w:cs="Times New Roman"/>
+          <w:color w:val="000000"/>
+          <w:sz w:val="20"/>
+          <w:szCs w:val="24"/>
+          <w:highlight w:val="white"/>
+        </w:rPr>
+      </w:pPr>
+      <w:r>
+        <w:rPr>
+          <w:rFonts w:hint="default" w:ascii="Times New Roman" w:hAnsi="Times New Roman" w:cs="Times New Roman"/>
           <w:b/>
           <w:color w:val="000080"/>
           <w:sz w:val="20"/>
@@ -1676,7 +1704,7 @@
       </w:r>
       <w:r>
         <w:rPr>
-          <w:rFonts w:hint="default" w:ascii="Courier New" w:hAnsi="Courier New"/>
+          <w:rFonts w:hint="default" w:ascii="Times New Roman" w:hAnsi="Times New Roman" w:cs="Times New Roman"/>
           <w:color w:val="000000"/>
           <w:sz w:val="20"/>
           <w:szCs w:val="24"/>
@@ -1686,7 +1714,7 @@
       </w:r>
       <w:r>
         <w:rPr>
-          <w:rFonts w:hint="default" w:ascii="Courier New" w:hAnsi="Courier New"/>
+          <w:rFonts w:hint="default" w:ascii="Times New Roman" w:hAnsi="Times New Roman" w:cs="Times New Roman"/>
           <w:b/>
           <w:color w:val="000080"/>
           <w:sz w:val="20"/>
@@ -1701,16 +1729,16 @@
         <w:spacing w:beforeLines="0" w:afterLines="0"/>
         <w:jc w:val="left"/>
         <w:rPr>
-          <w:rFonts w:hint="default" w:ascii="Courier New" w:hAnsi="Courier New"/>
-          <w:color w:val="000000"/>
-          <w:sz w:val="20"/>
-          <w:szCs w:val="24"/>
-          <w:highlight w:val="white"/>
-        </w:rPr>
-      </w:pPr>
-      <w:r>
-        <w:rPr>
-          <w:rFonts w:hint="default" w:ascii="Courier New" w:hAnsi="Courier New"/>
+          <w:rFonts w:hint="default" w:ascii="Times New Roman" w:hAnsi="Times New Roman" w:cs="Times New Roman"/>
+          <w:color w:val="000000"/>
+          <w:sz w:val="20"/>
+          <w:szCs w:val="24"/>
+          <w:highlight w:val="white"/>
+        </w:rPr>
+      </w:pPr>
+      <w:r>
+        <w:rPr>
+          <w:rFonts w:hint="default" w:ascii="Times New Roman" w:hAnsi="Times New Roman" w:cs="Times New Roman"/>
           <w:b/>
           <w:color w:val="000080"/>
           <w:sz w:val="20"/>
@@ -1721,7 +1749,7 @@
       </w:r>
       <w:r>
         <w:rPr>
-          <w:rFonts w:hint="default" w:ascii="Courier New" w:hAnsi="Courier New"/>
+          <w:rFonts w:hint="default" w:ascii="Times New Roman" w:hAnsi="Times New Roman" w:cs="Times New Roman"/>
           <w:color w:val="000000"/>
           <w:sz w:val="20"/>
           <w:szCs w:val="24"/>
@@ -1731,7 +1759,7 @@
       </w:r>
       <w:r>
         <w:rPr>
-          <w:rFonts w:hint="default" w:ascii="Courier New" w:hAnsi="Courier New"/>
+          <w:rFonts w:hint="default" w:ascii="Times New Roman" w:hAnsi="Times New Roman" w:cs="Times New Roman"/>
           <w:b/>
           <w:color w:val="000080"/>
           <w:sz w:val="20"/>
@@ -1746,16 +1774,16 @@
         <w:spacing w:beforeLines="0" w:afterLines="0"/>
         <w:jc w:val="left"/>
         <w:rPr>
-          <w:rFonts w:hint="default" w:ascii="Courier New" w:hAnsi="Courier New"/>
-          <w:color w:val="000000"/>
-          <w:sz w:val="20"/>
-          <w:szCs w:val="24"/>
-          <w:highlight w:val="white"/>
-        </w:rPr>
-      </w:pPr>
-      <w:r>
-        <w:rPr>
-          <w:rFonts w:hint="default" w:ascii="Courier New" w:hAnsi="Courier New"/>
+          <w:rFonts w:hint="default" w:ascii="Times New Roman" w:hAnsi="Times New Roman" w:cs="Times New Roman"/>
+          <w:color w:val="000000"/>
+          <w:sz w:val="20"/>
+          <w:szCs w:val="24"/>
+          <w:highlight w:val="white"/>
+        </w:rPr>
+      </w:pPr>
+      <w:r>
+        <w:rPr>
+          <w:rFonts w:hint="default" w:ascii="Times New Roman" w:hAnsi="Times New Roman" w:cs="Times New Roman"/>
           <w:b/>
           <w:color w:val="000080"/>
           <w:sz w:val="20"/>
@@ -1766,7 +1794,7 @@
       </w:r>
       <w:r>
         <w:rPr>
-          <w:rFonts w:hint="default" w:ascii="Courier New" w:hAnsi="Courier New"/>
+          <w:rFonts w:hint="default" w:ascii="Times New Roman" w:hAnsi="Times New Roman" w:cs="Times New Roman"/>
           <w:color w:val="000000"/>
           <w:sz w:val="20"/>
           <w:szCs w:val="24"/>
@@ -1776,7 +1804,7 @@
       </w:r>
       <w:r>
         <w:rPr>
-          <w:rFonts w:hint="default" w:ascii="Courier New" w:hAnsi="Courier New"/>
+          <w:rFonts w:hint="default" w:ascii="Times New Roman" w:hAnsi="Times New Roman" w:cs="Times New Roman"/>
           <w:b/>
           <w:color w:val="000080"/>
           <w:sz w:val="20"/>
@@ -1791,16 +1819,16 @@
         <w:spacing w:beforeLines="0" w:afterLines="0"/>
         <w:jc w:val="left"/>
         <w:rPr>
-          <w:rFonts w:hint="default" w:ascii="Courier New" w:hAnsi="Courier New"/>
-          <w:color w:val="000000"/>
-          <w:sz w:val="20"/>
-          <w:szCs w:val="24"/>
-          <w:highlight w:val="white"/>
-        </w:rPr>
-      </w:pPr>
-      <w:r>
-        <w:rPr>
-          <w:rFonts w:hint="default" w:ascii="Courier New" w:hAnsi="Courier New"/>
+          <w:rFonts w:hint="default" w:ascii="Times New Roman" w:hAnsi="Times New Roman" w:cs="Times New Roman"/>
+          <w:color w:val="000000"/>
+          <w:sz w:val="20"/>
+          <w:szCs w:val="24"/>
+          <w:highlight w:val="white"/>
+        </w:rPr>
+      </w:pPr>
+      <w:r>
+        <w:rPr>
+          <w:rFonts w:hint="default" w:ascii="Times New Roman" w:hAnsi="Times New Roman" w:cs="Times New Roman"/>
           <w:color w:val="000000"/>
           <w:sz w:val="20"/>
           <w:szCs w:val="24"/>
@@ -1810,7 +1838,7 @@
       </w:r>
       <w:r>
         <w:rPr>
-          <w:rFonts w:hint="default" w:ascii="Courier New" w:hAnsi="Courier New"/>
+          <w:rFonts w:hint="default" w:ascii="Times New Roman" w:hAnsi="Times New Roman" w:cs="Times New Roman"/>
           <w:b/>
           <w:color w:val="000080"/>
           <w:sz w:val="20"/>
@@ -1821,7 +1849,7 @@
       </w:r>
       <w:r>
         <w:rPr>
-          <w:rFonts w:hint="default" w:ascii="Courier New" w:hAnsi="Courier New"/>
+          <w:rFonts w:hint="default" w:ascii="Times New Roman" w:hAnsi="Times New Roman" w:cs="Times New Roman"/>
           <w:color w:val="000000"/>
           <w:sz w:val="20"/>
           <w:szCs w:val="24"/>
@@ -1831,7 +1859,7 @@
       </w:r>
       <w:r>
         <w:rPr>
-          <w:rFonts w:hint="default" w:ascii="Courier New" w:hAnsi="Courier New"/>
+          <w:rFonts w:hint="default" w:ascii="Times New Roman" w:hAnsi="Times New Roman" w:cs="Times New Roman"/>
           <w:b/>
           <w:color w:val="000080"/>
           <w:sz w:val="20"/>
@@ -1842,7 +1870,7 @@
       </w:r>
       <w:r>
         <w:rPr>
-          <w:rFonts w:hint="default" w:ascii="Courier New" w:hAnsi="Courier New"/>
+          <w:rFonts w:hint="default" w:ascii="Times New Roman" w:hAnsi="Times New Roman" w:cs="Times New Roman"/>
           <w:color w:val="000000"/>
           <w:sz w:val="20"/>
           <w:szCs w:val="24"/>
@@ -1852,7 +1880,7 @@
       </w:r>
       <w:r>
         <w:rPr>
-          <w:rFonts w:hint="default" w:ascii="Courier New" w:hAnsi="Courier New"/>
+          <w:rFonts w:hint="default" w:ascii="Times New Roman" w:hAnsi="Times New Roman" w:cs="Times New Roman"/>
           <w:b/>
           <w:color w:val="000080"/>
           <w:sz w:val="20"/>
@@ -1863,7 +1891,7 @@
       </w:r>
       <w:r>
         <w:rPr>
-          <w:rFonts w:hint="default" w:ascii="Courier New" w:hAnsi="Courier New"/>
+          <w:rFonts w:hint="default" w:ascii="Times New Roman" w:hAnsi="Times New Roman" w:cs="Times New Roman"/>
           <w:color w:val="000000"/>
           <w:sz w:val="20"/>
           <w:szCs w:val="24"/>
@@ -1873,7 +1901,7 @@
       </w:r>
       <w:r>
         <w:rPr>
-          <w:rFonts w:hint="default" w:ascii="Courier New" w:hAnsi="Courier New"/>
+          <w:rFonts w:hint="default" w:ascii="Times New Roman" w:hAnsi="Times New Roman" w:cs="Times New Roman"/>
           <w:b/>
           <w:color w:val="000080"/>
           <w:sz w:val="20"/>
@@ -1888,16 +1916,16 @@
         <w:spacing w:beforeLines="0" w:afterLines="0"/>
         <w:jc w:val="left"/>
         <w:rPr>
-          <w:rFonts w:hint="default" w:ascii="Courier New" w:hAnsi="Courier New"/>
-          <w:color w:val="000000"/>
-          <w:sz w:val="20"/>
-          <w:szCs w:val="24"/>
-          <w:highlight w:val="white"/>
-        </w:rPr>
-      </w:pPr>
-      <w:r>
-        <w:rPr>
-          <w:rFonts w:hint="default" w:ascii="Courier New" w:hAnsi="Courier New"/>
+          <w:rFonts w:hint="default" w:ascii="Times New Roman" w:hAnsi="Times New Roman" w:cs="Times New Roman"/>
+          <w:color w:val="000000"/>
+          <w:sz w:val="20"/>
+          <w:szCs w:val="24"/>
+          <w:highlight w:val="white"/>
+        </w:rPr>
+      </w:pPr>
+      <w:r>
+        <w:rPr>
+          <w:rFonts w:hint="default" w:ascii="Times New Roman" w:hAnsi="Times New Roman" w:cs="Times New Roman"/>
           <w:color w:val="000000"/>
           <w:sz w:val="20"/>
           <w:szCs w:val="24"/>
@@ -1907,7 +1935,7 @@
       </w:r>
       <w:r>
         <w:rPr>
-          <w:rFonts w:hint="default" w:ascii="Courier New" w:hAnsi="Courier New"/>
+          <w:rFonts w:hint="default" w:ascii="Times New Roman" w:hAnsi="Times New Roman" w:cs="Times New Roman"/>
           <w:b/>
           <w:color w:val="000080"/>
           <w:sz w:val="20"/>
@@ -1918,7 +1946,7 @@
       </w:r>
       <w:r>
         <w:rPr>
-          <w:rFonts w:hint="default" w:ascii="Courier New" w:hAnsi="Courier New"/>
+          <w:rFonts w:hint="default" w:ascii="Times New Roman" w:hAnsi="Times New Roman" w:cs="Times New Roman"/>
           <w:color w:val="000000"/>
           <w:sz w:val="20"/>
           <w:szCs w:val="24"/>
@@ -1928,7 +1956,7 @@
       </w:r>
       <w:r>
         <w:rPr>
-          <w:rFonts w:hint="default" w:ascii="Courier New" w:hAnsi="Courier New"/>
+          <w:rFonts w:hint="default" w:ascii="Times New Roman" w:hAnsi="Times New Roman" w:cs="Times New Roman"/>
           <w:b/>
           <w:color w:val="000080"/>
           <w:sz w:val="20"/>
@@ -1939,7 +1967,7 @@
       </w:r>
       <w:r>
         <w:rPr>
-          <w:rFonts w:hint="default" w:ascii="Courier New" w:hAnsi="Courier New"/>
+          <w:rFonts w:hint="default" w:ascii="Times New Roman" w:hAnsi="Times New Roman" w:cs="Times New Roman"/>
           <w:color w:val="808080"/>
           <w:sz w:val="20"/>
           <w:szCs w:val="24"/>
@@ -1949,7 +1977,7 @@
       </w:r>
       <w:r>
         <w:rPr>
-          <w:rFonts w:hint="default" w:ascii="Courier New" w:hAnsi="Courier New"/>
+          <w:rFonts w:hint="default" w:ascii="Times New Roman" w:hAnsi="Times New Roman" w:cs="Times New Roman"/>
           <w:b/>
           <w:color w:val="000080"/>
           <w:sz w:val="20"/>
@@ -1960,7 +1988,7 @@
       </w:r>
       <w:r>
         <w:rPr>
-          <w:rFonts w:hint="default" w:ascii="Courier New" w:hAnsi="Courier New"/>
+          <w:rFonts w:hint="default" w:ascii="Times New Roman" w:hAnsi="Times New Roman" w:cs="Times New Roman"/>
           <w:color w:val="000000"/>
           <w:sz w:val="20"/>
           <w:szCs w:val="24"/>
@@ -1970,7 +1998,7 @@
       </w:r>
       <w:r>
         <w:rPr>
-          <w:rFonts w:hint="default" w:ascii="Courier New" w:hAnsi="Courier New"/>
+          <w:rFonts w:hint="default" w:ascii="Times New Roman" w:hAnsi="Times New Roman" w:cs="Times New Roman"/>
           <w:b/>
           <w:color w:val="000080"/>
           <w:sz w:val="20"/>
@@ -1985,16 +2013,16 @@
         <w:spacing w:beforeLines="0" w:afterLines="0"/>
         <w:jc w:val="left"/>
         <w:rPr>
-          <w:rFonts w:hint="default" w:ascii="Courier New" w:hAnsi="Courier New"/>
-          <w:color w:val="000000"/>
-          <w:sz w:val="20"/>
-          <w:szCs w:val="24"/>
-          <w:highlight w:val="white"/>
-        </w:rPr>
-      </w:pPr>
-      <w:r>
-        <w:rPr>
-          <w:rFonts w:hint="default" w:ascii="Courier New" w:hAnsi="Courier New"/>
+          <w:rFonts w:hint="default" w:ascii="Times New Roman" w:hAnsi="Times New Roman" w:cs="Times New Roman"/>
+          <w:color w:val="000000"/>
+          <w:sz w:val="20"/>
+          <w:szCs w:val="24"/>
+          <w:highlight w:val="white"/>
+        </w:rPr>
+      </w:pPr>
+      <w:r>
+        <w:rPr>
+          <w:rFonts w:hint="default" w:ascii="Times New Roman" w:hAnsi="Times New Roman" w:cs="Times New Roman"/>
           <w:b/>
           <w:color w:val="000080"/>
           <w:sz w:val="20"/>
@@ -2005,7 +2033,7 @@
       </w:r>
       <w:r>
         <w:rPr>
-          <w:rFonts w:hint="default" w:ascii="Courier New" w:hAnsi="Courier New"/>
+          <w:rFonts w:hint="default" w:ascii="Times New Roman" w:hAnsi="Times New Roman" w:cs="Times New Roman"/>
           <w:color w:val="000000"/>
           <w:sz w:val="20"/>
           <w:szCs w:val="24"/>
@@ -2015,7 +2043,7 @@
       </w:r>
       <w:r>
         <w:rPr>
-          <w:rFonts w:hint="default" w:ascii="Courier New" w:hAnsi="Courier New"/>
+          <w:rFonts w:hint="default" w:ascii="Times New Roman" w:hAnsi="Times New Roman" w:cs="Times New Roman"/>
           <w:b/>
           <w:color w:val="000080"/>
           <w:sz w:val="20"/>
@@ -2030,16 +2058,16 @@
         <w:spacing w:beforeLines="0" w:afterLines="0"/>
         <w:jc w:val="left"/>
         <w:rPr>
-          <w:rFonts w:hint="default" w:ascii="Courier New" w:hAnsi="Courier New"/>
-          <w:color w:val="000000"/>
-          <w:sz w:val="20"/>
-          <w:szCs w:val="24"/>
-          <w:highlight w:val="white"/>
-        </w:rPr>
-      </w:pPr>
-      <w:r>
-        <w:rPr>
-          <w:rFonts w:hint="default" w:ascii="Courier New" w:hAnsi="Courier New"/>
+          <w:rFonts w:hint="default" w:ascii="Times New Roman" w:hAnsi="Times New Roman" w:cs="Times New Roman"/>
+          <w:color w:val="000000"/>
+          <w:sz w:val="20"/>
+          <w:szCs w:val="24"/>
+          <w:highlight w:val="white"/>
+        </w:rPr>
+      </w:pPr>
+      <w:r>
+        <w:rPr>
+          <w:rFonts w:hint="default" w:ascii="Times New Roman" w:hAnsi="Times New Roman" w:cs="Times New Roman"/>
           <w:b/>
           <w:color w:val="000080"/>
           <w:sz w:val="20"/>
@@ -2050,7 +2078,7 @@
       </w:r>
       <w:r>
         <w:rPr>
-          <w:rFonts w:hint="default" w:ascii="Courier New" w:hAnsi="Courier New"/>
+          <w:rFonts w:hint="default" w:ascii="Times New Roman" w:hAnsi="Times New Roman" w:cs="Times New Roman"/>
           <w:color w:val="000000"/>
           <w:sz w:val="20"/>
           <w:szCs w:val="24"/>
@@ -2060,7 +2088,7 @@
       </w:r>
       <w:r>
         <w:rPr>
-          <w:rFonts w:hint="default" w:ascii="Courier New" w:hAnsi="Courier New"/>
+          <w:rFonts w:hint="default" w:ascii="Times New Roman" w:hAnsi="Times New Roman" w:cs="Times New Roman"/>
           <w:b/>
           <w:color w:val="000080"/>
           <w:sz w:val="20"/>
@@ -2075,16 +2103,16 @@
         <w:spacing w:beforeLines="0" w:afterLines="0"/>
         <w:jc w:val="left"/>
         <w:rPr>
-          <w:rFonts w:hint="default" w:ascii="Courier New" w:hAnsi="Courier New"/>
-          <w:color w:val="000000"/>
-          <w:sz w:val="20"/>
-          <w:szCs w:val="24"/>
-          <w:highlight w:val="white"/>
-        </w:rPr>
-      </w:pPr>
-      <w:r>
-        <w:rPr>
-          <w:rFonts w:hint="default" w:ascii="Courier New" w:hAnsi="Courier New"/>
+          <w:rFonts w:hint="default" w:ascii="Times New Roman" w:hAnsi="Times New Roman" w:cs="Times New Roman"/>
+          <w:color w:val="000000"/>
+          <w:sz w:val="20"/>
+          <w:szCs w:val="24"/>
+          <w:highlight w:val="white"/>
+        </w:rPr>
+      </w:pPr>
+      <w:r>
+        <w:rPr>
+          <w:rFonts w:hint="default" w:ascii="Times New Roman" w:hAnsi="Times New Roman" w:cs="Times New Roman"/>
           <w:color w:val="000000"/>
           <w:sz w:val="20"/>
           <w:szCs w:val="24"/>
@@ -2094,7 +2122,7 @@
       </w:r>
       <w:r>
         <w:rPr>
-          <w:rFonts w:hint="default" w:ascii="Courier New" w:hAnsi="Courier New"/>
+          <w:rFonts w:hint="default" w:ascii="Times New Roman" w:hAnsi="Times New Roman" w:cs="Times New Roman"/>
           <w:b/>
           <w:color w:val="000080"/>
           <w:sz w:val="20"/>
@@ -2105,7 +2133,7 @@
       </w:r>
       <w:r>
         <w:rPr>
-          <w:rFonts w:hint="default" w:ascii="Courier New" w:hAnsi="Courier New"/>
+          <w:rFonts w:hint="default" w:ascii="Times New Roman" w:hAnsi="Times New Roman" w:cs="Times New Roman"/>
           <w:b/>
           <w:color w:val="804000"/>
           <w:sz w:val="20"/>
@@ -2116,7 +2144,7 @@
       </w:r>
       <w:r>
         <w:rPr>
-          <w:rFonts w:hint="default" w:ascii="Courier New" w:hAnsi="Courier New"/>
+          <w:rFonts w:hint="default" w:ascii="Times New Roman" w:hAnsi="Times New Roman" w:cs="Times New Roman"/>
           <w:color w:val="000000"/>
           <w:sz w:val="20"/>
           <w:szCs w:val="24"/>
@@ -2126,7 +2154,7 @@
       </w:r>
       <w:r>
         <w:rPr>
-          <w:rFonts w:hint="default" w:ascii="Courier New" w:hAnsi="Courier New"/>
+          <w:rFonts w:hint="default" w:ascii="Times New Roman" w:hAnsi="Times New Roman" w:cs="Times New Roman"/>
           <w:b/>
           <w:color w:val="804000"/>
           <w:sz w:val="20"/>
@@ -2137,7 +2165,7 @@
       </w:r>
       <w:r>
         <w:rPr>
-          <w:rFonts w:hint="default" w:ascii="Courier New" w:hAnsi="Courier New"/>
+          <w:rFonts w:hint="default" w:ascii="Times New Roman" w:hAnsi="Times New Roman" w:cs="Times New Roman"/>
           <w:b/>
           <w:color w:val="000080"/>
           <w:sz w:val="20"/>
@@ -2148,7 +2176,7 @@
       </w:r>
       <w:r>
         <w:rPr>
-          <w:rFonts w:hint="default" w:ascii="Courier New" w:hAnsi="Courier New"/>
+          <w:rFonts w:hint="default" w:ascii="Times New Roman" w:hAnsi="Times New Roman" w:cs="Times New Roman"/>
           <w:color w:val="808080"/>
           <w:sz w:val="20"/>
           <w:szCs w:val="24"/>
@@ -2158,7 +2186,7 @@
       </w:r>
       <w:r>
         <w:rPr>
-          <w:rFonts w:hint="default" w:ascii="Courier New" w:hAnsi="Courier New"/>
+          <w:rFonts w:hint="default" w:ascii="Times New Roman" w:hAnsi="Times New Roman" w:cs="Times New Roman"/>
           <w:b/>
           <w:color w:val="000080"/>
           <w:sz w:val="20"/>
@@ -2169,7 +2197,7 @@
       </w:r>
       <w:r>
         <w:rPr>
-          <w:rFonts w:hint="default" w:ascii="Courier New" w:hAnsi="Courier New"/>
+          <w:rFonts w:hint="default" w:ascii="Times New Roman" w:hAnsi="Times New Roman" w:cs="Times New Roman"/>
           <w:color w:val="000000"/>
           <w:sz w:val="20"/>
           <w:szCs w:val="24"/>
@@ -2179,7 +2207,7 @@
       </w:r>
       <w:r>
         <w:rPr>
-          <w:rFonts w:hint="default" w:ascii="Courier New" w:hAnsi="Courier New"/>
+          <w:rFonts w:hint="default" w:ascii="Times New Roman" w:hAnsi="Times New Roman" w:cs="Times New Roman"/>
           <w:b/>
           <w:color w:val="000080"/>
           <w:sz w:val="20"/>
@@ -2190,7 +2218,7 @@
       </w:r>
       <w:r>
         <w:rPr>
-          <w:rFonts w:hint="default" w:ascii="Courier New" w:hAnsi="Courier New"/>
+          <w:rFonts w:hint="default" w:ascii="Times New Roman" w:hAnsi="Times New Roman" w:cs="Times New Roman"/>
           <w:b/>
           <w:color w:val="804000"/>
           <w:sz w:val="20"/>
@@ -2201,7 +2229,7 @@
       </w:r>
       <w:r>
         <w:rPr>
-          <w:rFonts w:hint="default" w:ascii="Courier New" w:hAnsi="Courier New"/>
+          <w:rFonts w:hint="default" w:ascii="Times New Roman" w:hAnsi="Times New Roman" w:cs="Times New Roman"/>
           <w:b/>
           <w:color w:val="000080"/>
           <w:sz w:val="20"/>
@@ -2216,16 +2244,16 @@
         <w:spacing w:beforeLines="0" w:afterLines="0"/>
         <w:jc w:val="left"/>
         <w:rPr>
-          <w:rFonts w:hint="default" w:ascii="Courier New" w:hAnsi="Courier New"/>
-          <w:color w:val="000000"/>
-          <w:sz w:val="20"/>
-          <w:szCs w:val="24"/>
-          <w:highlight w:val="white"/>
-        </w:rPr>
-      </w:pPr>
-      <w:r>
-        <w:rPr>
-          <w:rFonts w:hint="default" w:ascii="Courier New" w:hAnsi="Courier New"/>
+          <w:rFonts w:hint="default" w:ascii="Times New Roman" w:hAnsi="Times New Roman" w:cs="Times New Roman"/>
+          <w:color w:val="000000"/>
+          <w:sz w:val="20"/>
+          <w:szCs w:val="24"/>
+          <w:highlight w:val="white"/>
+        </w:rPr>
+      </w:pPr>
+      <w:r>
+        <w:rPr>
+          <w:rFonts w:hint="default" w:ascii="Times New Roman" w:hAnsi="Times New Roman" w:cs="Times New Roman"/>
           <w:b/>
           <w:color w:val="000080"/>
           <w:sz w:val="20"/>
@@ -2236,7 +2264,7 @@
       </w:r>
       <w:r>
         <w:rPr>
-          <w:rFonts w:hint="default" w:ascii="Courier New" w:hAnsi="Courier New"/>
+          <w:rFonts w:hint="default" w:ascii="Times New Roman" w:hAnsi="Times New Roman" w:cs="Times New Roman"/>
           <w:color w:val="000000"/>
           <w:sz w:val="20"/>
           <w:szCs w:val="24"/>
@@ -2246,7 +2274,7 @@
       </w:r>
       <w:r>
         <w:rPr>
-          <w:rFonts w:hint="default" w:ascii="Courier New" w:hAnsi="Courier New"/>
+          <w:rFonts w:hint="default" w:ascii="Times New Roman" w:hAnsi="Times New Roman" w:cs="Times New Roman"/>
           <w:b/>
           <w:color w:val="000080"/>
           <w:sz w:val="20"/>
@@ -2261,16 +2289,16 @@
         <w:spacing w:beforeLines="0" w:afterLines="0"/>
         <w:jc w:val="left"/>
         <w:rPr>
-          <w:rFonts w:hint="default" w:ascii="Courier New" w:hAnsi="Courier New"/>
-          <w:color w:val="000000"/>
-          <w:sz w:val="20"/>
-          <w:szCs w:val="24"/>
-          <w:highlight w:val="white"/>
-        </w:rPr>
-      </w:pPr>
-      <w:r>
-        <w:rPr>
-          <w:rFonts w:hint="default" w:ascii="Courier New" w:hAnsi="Courier New"/>
+          <w:rFonts w:hint="default" w:ascii="Times New Roman" w:hAnsi="Times New Roman" w:cs="Times New Roman"/>
+          <w:color w:val="000000"/>
+          <w:sz w:val="20"/>
+          <w:szCs w:val="24"/>
+          <w:highlight w:val="white"/>
+        </w:rPr>
+      </w:pPr>
+      <w:r>
+        <w:rPr>
+          <w:rFonts w:hint="default" w:ascii="Times New Roman" w:hAnsi="Times New Roman" w:cs="Times New Roman"/>
           <w:b/>
           <w:color w:val="000080"/>
           <w:sz w:val="20"/>
@@ -2281,7 +2309,7 @@
       </w:r>
       <w:r>
         <w:rPr>
-          <w:rFonts w:hint="default" w:ascii="Courier New" w:hAnsi="Courier New"/>
+          <w:rFonts w:hint="default" w:ascii="Times New Roman" w:hAnsi="Times New Roman" w:cs="Times New Roman"/>
           <w:color w:val="000000"/>
           <w:sz w:val="20"/>
           <w:szCs w:val="24"/>
@@ -2291,7 +2319,7 @@
       </w:r>
       <w:r>
         <w:rPr>
-          <w:rFonts w:hint="default" w:ascii="Courier New" w:hAnsi="Courier New"/>
+          <w:rFonts w:hint="default" w:ascii="Times New Roman" w:hAnsi="Times New Roman" w:cs="Times New Roman"/>
           <w:b/>
           <w:color w:val="000080"/>
           <w:sz w:val="20"/>
@@ -2304,6 +2332,7 @@
     <w:p>
       <w:pPr>
         <w:numPr>
+          <w:ilvl w:val="0"/>
           <w:numId w:val="0"/>
         </w:numPr>
         <w:jc w:val="both"/>
@@ -2465,6 +2494,7 @@
     <w:p>
       <w:pPr>
         <w:numPr>
+          <w:ilvl w:val="0"/>
           <w:numId w:val="0"/>
         </w:numPr>
         <w:tabs>
@@ -2481,6 +2511,197 @@
           <w:lang w:val="en-US"/>
         </w:rPr>
       </w:pPr>
+    </w:p>
+    <w:p>
+      <w:pPr>
+        <w:numPr>
+          <w:ilvl w:val="0"/>
+          <w:numId w:val="0"/>
+        </w:numPr>
+        <w:tabs>
+          <w:tab w:val="left" w:pos="0"/>
+        </w:tabs>
+        <w:ind w:left="840" w:leftChars="0"/>
+        <w:jc w:val="both"/>
+        <w:rPr>
+          <w:rFonts w:hint="default" w:ascii="Times New Roman" w:hAnsi="Times New Roman" w:cs="Times New Roman"/>
+          <w:b w:val="0"/>
+          <w:bCs w:val="0"/>
+          <w:sz w:val="24"/>
+          <w:szCs w:val="24"/>
+          <w:lang w:val="en-US"/>
+        </w:rPr>
+      </w:pPr>
+    </w:p>
+    <w:p>
+      <w:pPr>
+        <w:numPr>
+          <w:ilvl w:val="0"/>
+          <w:numId w:val="0"/>
+        </w:numPr>
+        <w:tabs>
+          <w:tab w:val="left" w:pos="0"/>
+        </w:tabs>
+        <w:ind w:left="840" w:leftChars="0"/>
+        <w:jc w:val="both"/>
+        <w:rPr>
+          <w:rFonts w:hint="default" w:ascii="Times New Roman" w:hAnsi="Times New Roman" w:cs="Times New Roman"/>
+          <w:b w:val="0"/>
+          <w:bCs w:val="0"/>
+          <w:sz w:val="24"/>
+          <w:szCs w:val="24"/>
+          <w:lang w:val="en-US"/>
+        </w:rPr>
+      </w:pPr>
+    </w:p>
+    <w:p>
+      <w:pPr>
+        <w:numPr>
+          <w:ilvl w:val="0"/>
+          <w:numId w:val="0"/>
+        </w:numPr>
+        <w:tabs>
+          <w:tab w:val="left" w:pos="0"/>
+        </w:tabs>
+        <w:ind w:left="840" w:leftChars="0"/>
+        <w:jc w:val="both"/>
+        <w:rPr>
+          <w:rFonts w:hint="default" w:ascii="Times New Roman" w:hAnsi="Times New Roman" w:cs="Times New Roman"/>
+          <w:b w:val="0"/>
+          <w:bCs w:val="0"/>
+          <w:sz w:val="24"/>
+          <w:szCs w:val="24"/>
+          <w:lang w:val="en-US"/>
+        </w:rPr>
+      </w:pPr>
+    </w:p>
+    <w:p>
+      <w:pPr>
+        <w:numPr>
+          <w:ilvl w:val="0"/>
+          <w:numId w:val="0"/>
+        </w:numPr>
+        <w:tabs>
+          <w:tab w:val="left" w:pos="0"/>
+        </w:tabs>
+        <w:ind w:left="840" w:leftChars="0"/>
+        <w:jc w:val="both"/>
+        <w:rPr>
+          <w:rFonts w:hint="default" w:ascii="Times New Roman" w:hAnsi="Times New Roman" w:cs="Times New Roman"/>
+          <w:b w:val="0"/>
+          <w:bCs w:val="0"/>
+          <w:sz w:val="24"/>
+          <w:szCs w:val="24"/>
+          <w:lang w:val="en-US"/>
+        </w:rPr>
+      </w:pPr>
+    </w:p>
+    <w:p>
+      <w:pPr>
+        <w:numPr>
+          <w:ilvl w:val="0"/>
+          <w:numId w:val="0"/>
+        </w:numPr>
+        <w:tabs>
+          <w:tab w:val="left" w:pos="0"/>
+        </w:tabs>
+        <w:ind w:left="840" w:leftChars="0"/>
+        <w:jc w:val="both"/>
+        <w:rPr>
+          <w:rFonts w:hint="default" w:ascii="Times New Roman" w:hAnsi="Times New Roman" w:cs="Times New Roman"/>
+          <w:b w:val="0"/>
+          <w:bCs w:val="0"/>
+          <w:sz w:val="24"/>
+          <w:szCs w:val="24"/>
+          <w:lang w:val="en-US"/>
+        </w:rPr>
+      </w:pPr>
+    </w:p>
+    <w:p>
+      <w:pPr>
+        <w:numPr>
+          <w:ilvl w:val="0"/>
+          <w:numId w:val="0"/>
+        </w:numPr>
+        <w:tabs>
+          <w:tab w:val="left" w:pos="0"/>
+        </w:tabs>
+        <w:ind w:left="840" w:leftChars="0"/>
+        <w:jc w:val="both"/>
+        <w:rPr>
+          <w:rFonts w:hint="default" w:ascii="Times New Roman" w:hAnsi="Times New Roman" w:cs="Times New Roman"/>
+          <w:b w:val="0"/>
+          <w:bCs w:val="0"/>
+          <w:sz w:val="24"/>
+          <w:szCs w:val="24"/>
+          <w:lang w:val="en-US"/>
+        </w:rPr>
+      </w:pPr>
+    </w:p>
+    <w:p>
+      <w:pPr>
+        <w:numPr>
+          <w:ilvl w:val="0"/>
+          <w:numId w:val="0"/>
+        </w:numPr>
+        <w:tabs>
+          <w:tab w:val="left" w:pos="0"/>
+        </w:tabs>
+        <w:ind w:left="840" w:leftChars="0"/>
+        <w:jc w:val="both"/>
+        <w:rPr>
+          <w:rFonts w:hint="default" w:ascii="Times New Roman" w:hAnsi="Times New Roman" w:cs="Times New Roman"/>
+          <w:b w:val="0"/>
+          <w:bCs w:val="0"/>
+          <w:sz w:val="24"/>
+          <w:szCs w:val="24"/>
+          <w:lang w:val="en-US"/>
+        </w:rPr>
+      </w:pPr>
+    </w:p>
+    <w:p>
+      <w:pPr>
+        <w:numPr>
+          <w:ilvl w:val="0"/>
+          <w:numId w:val="0"/>
+        </w:numPr>
+        <w:tabs>
+          <w:tab w:val="left" w:pos="0"/>
+        </w:tabs>
+        <w:ind w:left="840" w:leftChars="0"/>
+        <w:jc w:val="both"/>
+        <w:rPr>
+          <w:rFonts w:hint="default" w:ascii="Times New Roman" w:hAnsi="Times New Roman" w:cs="Times New Roman"/>
+          <w:b w:val="0"/>
+          <w:bCs w:val="0"/>
+          <w:sz w:val="24"/>
+          <w:szCs w:val="24"/>
+          <w:lang w:val="en-US"/>
+        </w:rPr>
+      </w:pPr>
+    </w:p>
+    <w:p>
+      <w:pPr>
+        <w:numPr>
+          <w:ilvl w:val="0"/>
+          <w:numId w:val="0"/>
+        </w:numPr>
+        <w:tabs>
+          <w:tab w:val="left" w:pos="0"/>
+        </w:tabs>
+        <w:ind w:left="840" w:leftChars="0"/>
+        <w:jc w:val="both"/>
+        <w:rPr>
+          <w:rFonts w:hint="default" w:ascii="Times New Roman" w:hAnsi="Times New Roman" w:cs="Times New Roman"/>
+          <w:b w:val="0"/>
+          <w:bCs w:val="0"/>
+          <w:sz w:val="24"/>
+          <w:szCs w:val="24"/>
+          <w:lang w:val="en-US"/>
+        </w:rPr>
+      </w:pPr>
+      <w:bookmarkStart w:id="0" w:name="_GoBack"/>
+      <w:bookmarkEnd w:id="0"/>
     </w:p>
     <w:p>
       <w:pPr>
@@ -2512,6 +2733,38 @@
           <w:lang w:val="en-US"/>
         </w:rPr>
         <w:t>Kesimpulan</w:t>
+      </w:r>
+    </w:p>
+    <w:p>
+      <w:pPr>
+        <w:numPr>
+          <w:numId w:val="0"/>
+        </w:numPr>
+        <w:tabs>
+          <w:tab w:val="left" w:pos="0"/>
+        </w:tabs>
+        <w:ind w:leftChars="0"/>
+        <w:jc w:val="both"/>
+        <w:rPr>
+          <w:rFonts w:hint="default" w:ascii="Times New Roman" w:hAnsi="Times New Roman" w:cs="Times New Roman"/>
+          <w:b w:val="0"/>
+          <w:bCs w:val="0"/>
+          <w:sz w:val="24"/>
+          <w:szCs w:val="24"/>
+          <w:lang w:val="en-US"/>
+        </w:rPr>
+      </w:pPr>
+      <w:r>
+        <w:rPr>
+          <w:rFonts w:hint="default" w:ascii="Times New Roman" w:hAnsi="Times New Roman" w:cs="Times New Roman"/>
+          <w:b w:val="0"/>
+          <w:bCs w:val="0"/>
+          <w:sz w:val="24"/>
+          <w:szCs w:val="24"/>
+          <w:lang w:val="en-US"/>
+        </w:rPr>
+        <w:tab/>
+        <w:t>Belajar JavaScript sangatlah penting bagi para pengembang web karena JavaScript adalah bahasa pemrograman yang sangat populer dan banyak digunakan di dunia web. Dengan mempelajari JavaScript, para pengembang web dapat membuat tampilan website yang lebih interaktif dan dinamis, serta dapat memperluas kemampuan dan fungsionalitas dari sebuah website. Selain itu, mempelajari JavaScript juga membantu para pengembang web untuk meningkatkan skill programming mereka dan menjadi lebih terampil dalam mengembangkan aplikasi web. Hal ini sangat penting mengingat pesatnya perkembangan teknologi di era digital saat ini dan permintaan pasar yang semakin tinggi untuk website yang memiliki tampilan dan fungsionalitas yang menarik dan interaktif.</w:t>
       </w:r>
     </w:p>
     <w:sectPr>
@@ -2541,6 +2794,42 @@
         <w:lang w:val="en-US"/>
       </w:rPr>
       <w:t xml:space="preserve">Download Repository: </w:t>
+    </w:r>
+    <w:r>
+      <w:rPr>
+        <w:rFonts w:hint="default"/>
+        <w:lang w:val="en-US"/>
+      </w:rPr>
+      <w:fldChar w:fldCharType="begin"/>
+    </w:r>
+    <w:r>
+      <w:rPr>
+        <w:rFonts w:hint="default"/>
+        <w:lang w:val="en-US"/>
+      </w:rPr>
+      <w:instrText xml:space="preserve"> HYPERLINK "https://github.com/farismnrr/Pemrograman-Web/tree/main/Modul_3" </w:instrText>
+    </w:r>
+    <w:r>
+      <w:rPr>
+        <w:rFonts w:hint="default"/>
+        <w:lang w:val="en-US"/>
+      </w:rPr>
+      <w:fldChar w:fldCharType="separate"/>
+    </w:r>
+    <w:r>
+      <w:rPr>
+        <w:rStyle w:val="6"/>
+        <w:rFonts w:hint="default"/>
+        <w:lang w:val="en-US"/>
+      </w:rPr>
+      <w:t>https://github.com/farismnrr/Pemrograman-Web/tree/main/Modul_3</w:t>
+    </w:r>
+    <w:r>
+      <w:rPr>
+        <w:rFonts w:hint="default"/>
+        <w:lang w:val="en-US"/>
+      </w:rPr>
+      <w:fldChar w:fldCharType="end"/>
     </w:r>
   </w:p>
 </w:ftr>
@@ -2704,8 +2993,8 @@
     <w:lsdException w:unhideWhenUsed="0" w:uiPriority="0" w:semiHidden="0" w:name="Normal Indent"/>
     <w:lsdException w:unhideWhenUsed="0" w:uiPriority="0" w:semiHidden="0" w:name="footnote text"/>
     <w:lsdException w:unhideWhenUsed="0" w:uiPriority="0" w:semiHidden="0" w:name="annotation text"/>
-    <w:lsdException w:unhideWhenUsed="0" w:uiPriority="0" w:semiHidden="0" w:name="header"/>
-    <w:lsdException w:unhideWhenUsed="0" w:uiPriority="0" w:semiHidden="0" w:name="footer"/>
+    <w:lsdException w:qFormat="1" w:unhideWhenUsed="0" w:uiPriority="0" w:semiHidden="0" w:name="header"/>
+    <w:lsdException w:qFormat="1" w:unhideWhenUsed="0" w:uiPriority="0" w:semiHidden="0" w:name="footer"/>
     <w:lsdException w:unhideWhenUsed="0" w:uiPriority="0" w:semiHidden="0" w:name="index heading"/>
     <w:lsdException w:qFormat="1" w:uiPriority="0" w:name="caption"/>
     <w:lsdException w:unhideWhenUsed="0" w:uiPriority="0" w:semiHidden="0" w:name="table of figures"/>
@@ -2738,7 +3027,7 @@
     <w:lsdException w:qFormat="1" w:unhideWhenUsed="0" w:uiPriority="0" w:semiHidden="0" w:name="Title"/>
     <w:lsdException w:unhideWhenUsed="0" w:uiPriority="0" w:semiHidden="0" w:name="Closing"/>
     <w:lsdException w:unhideWhenUsed="0" w:uiPriority="0" w:semiHidden="0" w:name="Signature"/>
-    <w:lsdException w:unhideWhenUsed="0" w:uiPriority="0" w:name="Default Paragraph Font"/>
+    <w:lsdException w:qFormat="1" w:unhideWhenUsed="0" w:uiPriority="0" w:name="Default Paragraph Font"/>
     <w:lsdException w:unhideWhenUsed="0" w:uiPriority="0" w:semiHidden="0" w:name="Body Text"/>
     <w:lsdException w:unhideWhenUsed="0" w:uiPriority="0" w:semiHidden="0" w:name="Body Text Indent"/>
     <w:lsdException w:unhideWhenUsed="0" w:uiPriority="0" w:semiHidden="0" w:name="List Continue"/>
@@ -2758,14 +3047,14 @@
     <w:lsdException w:unhideWhenUsed="0" w:uiPriority="0" w:semiHidden="0" w:name="Body Text Indent 2"/>
     <w:lsdException w:unhideWhenUsed="0" w:uiPriority="0" w:semiHidden="0" w:name="Body Text Indent 3"/>
     <w:lsdException w:unhideWhenUsed="0" w:uiPriority="0" w:semiHidden="0" w:name="Block Text"/>
-    <w:lsdException w:unhideWhenUsed="0" w:uiPriority="0" w:semiHidden="0" w:name="Hyperlink"/>
+    <w:lsdException w:qFormat="1" w:unhideWhenUsed="0" w:uiPriority="0" w:semiHidden="0" w:name="Hyperlink"/>
     <w:lsdException w:unhideWhenUsed="0" w:uiPriority="0" w:semiHidden="0" w:name="FollowedHyperlink"/>
     <w:lsdException w:qFormat="1" w:unhideWhenUsed="0" w:uiPriority="0" w:semiHidden="0" w:name="Strong"/>
     <w:lsdException w:qFormat="1" w:unhideWhenUsed="0" w:uiPriority="0" w:semiHidden="0" w:name="Emphasis"/>
     <w:lsdException w:unhideWhenUsed="0" w:uiPriority="0" w:semiHidden="0" w:name="Document Map"/>
     <w:lsdException w:unhideWhenUsed="0" w:uiPriority="0" w:semiHidden="0" w:name="Plain Text"/>
     <w:lsdException w:unhideWhenUsed="0" w:uiPriority="0" w:semiHidden="0" w:name="E-mail Signature"/>
-    <w:lsdException w:unhideWhenUsed="0" w:uiPriority="0" w:semiHidden="0" w:name="Normal (Web)"/>
+    <w:lsdException w:qFormat="1" w:unhideWhenUsed="0" w:uiPriority="0" w:semiHidden="0" w:name="Normal (Web)"/>
     <w:lsdException w:unhideWhenUsed="0" w:uiPriority="0" w:semiHidden="0" w:name="HTML Acronym"/>
     <w:lsdException w:unhideWhenUsed="0" w:uiPriority="0" w:semiHidden="0" w:name="HTML Address"/>
     <w:lsdException w:unhideWhenUsed="0" w:uiPriority="0" w:semiHidden="0" w:name="HTML Cite"/>
@@ -2776,7 +3065,7 @@
     <w:lsdException w:unhideWhenUsed="0" w:uiPriority="0" w:semiHidden="0" w:name="HTML Sample"/>
     <w:lsdException w:unhideWhenUsed="0" w:uiPriority="0" w:semiHidden="0" w:name="HTML Typewriter"/>
     <w:lsdException w:unhideWhenUsed="0" w:uiPriority="0" w:semiHidden="0" w:name="HTML Variable"/>
-    <w:lsdException w:unhideWhenUsed="0" w:uiPriority="0" w:name="Normal Table"/>
+    <w:lsdException w:qFormat="1" w:unhideWhenUsed="0" w:uiPriority="0" w:name="Normal Table"/>
     <w:lsdException w:unhideWhenUsed="0" w:uiPriority="0" w:semiHidden="0" w:name="annotation subject"/>
     <w:lsdException w:unhideWhenUsed="0" w:uiPriority="0" w:semiHidden="0" w:name="Table Simple 1"/>
     <w:lsdException w:unhideWhenUsed="0" w:uiPriority="0" w:semiHidden="0" w:name="Table Simple 2"/>
@@ -2934,11 +3223,13 @@
   <w:style w:type="character" w:default="1" w:styleId="2">
     <w:name w:val="Default Paragraph Font"/>
     <w:semiHidden/>
+    <w:qFormat/>
     <w:uiPriority w:val="0"/>
   </w:style>
   <w:style w:type="table" w:default="1" w:styleId="3">
     <w:name w:val="Normal Table"/>
     <w:semiHidden/>
+    <w:qFormat/>
     <w:uiPriority w:val="0"/>
     <w:tblPr>
       <w:tblCellMar>
@@ -2952,6 +3243,7 @@
   <w:style w:type="paragraph" w:styleId="4">
     <w:name w:val="footer"/>
     <w:basedOn w:val="1"/>
+    <w:qFormat/>
     <w:uiPriority w:val="0"/>
     <w:pPr>
       <w:tabs>
@@ -2969,6 +3261,7 @@
   <w:style w:type="paragraph" w:styleId="5">
     <w:name w:val="header"/>
     <w:basedOn w:val="1"/>
+    <w:qFormat/>
     <w:uiPriority w:val="0"/>
     <w:pPr>
       <w:tabs>
@@ -2982,8 +3275,19 @@
       <w:szCs w:val="18"/>
     </w:rPr>
   </w:style>
-  <w:style w:type="paragraph" w:styleId="6">
+  <w:style w:type="character" w:styleId="6">
+    <w:name w:val="Hyperlink"/>
+    <w:basedOn w:val="2"/>
+    <w:qFormat/>
+    <w:uiPriority w:val="0"/>
+    <w:rPr>
+      <w:color w:val="0000FF"/>
+      <w:u w:val="single"/>
+    </w:rPr>
+  </w:style>
+  <w:style w:type="paragraph" w:styleId="7">
     <w:name w:val="Normal (Web)"/>
+    <w:qFormat/>
     <w:uiPriority w:val="0"/>
     <w:pPr>
       <w:spacing w:before="0" w:beforeAutospacing="1" w:after="0" w:afterAutospacing="1"/>
@@ -2991,6 +3295,7 @@
       <w:jc w:val="left"/>
     </w:pPr>
     <w:rPr>
+      <w:rFonts w:ascii="Times New Roman" w:hAnsi="Times New Roman" w:eastAsia="SimSun" w:cs="Times New Roman"/>
       <w:kern w:val="0"/>
       <w:sz w:val="24"/>
       <w:szCs w:val="24"/>

</xml_diff>